<commit_message>
add indexes and subquery
</commit_message>
<xml_diff>
--- a/database/SQL_queies.docx
+++ b/database/SQL_queies.docx
@@ -5,7 +5,7 @@
     <w:p>
       <w:pPr>
         <w:pStyle w:val="Normal"/>
-        <w:spacing w:lineRule="auto" w:line="9" w:before="240" w:after="0"/>
+        <w:spacing w:lineRule="auto" w:line="7" w:before="240" w:after="0"/>
         <w:ind w:left="3600" w:right="0" w:hanging="0"/>
         <w:rPr>
           <w:b/>
@@ -26,7 +26,7 @@
     <w:p>
       <w:pPr>
         <w:pStyle w:val="Normal"/>
-        <w:spacing w:lineRule="auto" w:line="9" w:before="240" w:after="0"/>
+        <w:spacing w:lineRule="auto" w:line="7" w:before="240" w:after="0"/>
         <w:ind w:left="3600" w:right="0" w:hanging="0"/>
         <w:rPr>
           <w:b/>
@@ -46,7 +46,7 @@
     <w:p>
       <w:pPr>
         <w:pStyle w:val="Normal"/>
-        <w:spacing w:lineRule="auto" w:line="9" w:before="240" w:after="0"/>
+        <w:spacing w:lineRule="auto" w:line="7" w:before="240" w:after="0"/>
         <w:rPr>
           <w:b/>
           <w:b/>
@@ -66,7 +66,7 @@
     <w:p>
       <w:pPr>
         <w:pStyle w:val="Normal"/>
-        <w:spacing w:lineRule="auto" w:line="9" w:before="240" w:after="0"/>
+        <w:spacing w:lineRule="auto" w:line="7" w:before="240" w:after="0"/>
         <w:rPr>
           <w:sz w:val="24"/>
           <w:szCs w:val="24"/>
@@ -83,7 +83,7 @@
     <w:p>
       <w:pPr>
         <w:pStyle w:val="Normal"/>
-        <w:spacing w:lineRule="auto" w:line="9" w:before="240" w:after="0"/>
+        <w:spacing w:lineRule="auto" w:line="7" w:before="240" w:after="0"/>
         <w:rPr>
           <w:sz w:val="24"/>
           <w:szCs w:val="24"/>
@@ -100,7 +100,7 @@
     <w:p>
       <w:pPr>
         <w:pStyle w:val="Normal"/>
-        <w:spacing w:lineRule="auto" w:line="9" w:before="240" w:after="0"/>
+        <w:spacing w:lineRule="auto" w:line="7" w:before="240" w:after="0"/>
         <w:rPr>
           <w:sz w:val="24"/>
           <w:szCs w:val="24"/>
@@ -117,7 +117,7 @@
     <w:p>
       <w:pPr>
         <w:pStyle w:val="Normal"/>
-        <w:spacing w:lineRule="auto" w:line="12" w:before="240" w:after="140"/>
+        <w:spacing w:lineRule="auto" w:line="9" w:before="240" w:after="140"/>
         <w:rPr/>
       </w:pPr>
       <w:r>
@@ -134,7 +134,7 @@
     <w:p>
       <w:pPr>
         <w:pStyle w:val="Normal"/>
-        <w:spacing w:lineRule="auto" w:line="9" w:before="240" w:after="0"/>
+        <w:spacing w:lineRule="auto" w:line="7" w:before="240" w:after="0"/>
         <w:rPr/>
       </w:pPr>
       <w:r>
@@ -195,7 +195,7 @@
     <w:p>
       <w:pPr>
         <w:pStyle w:val="Normal"/>
-        <w:spacing w:lineRule="auto" w:line="9" w:before="240" w:after="0"/>
+        <w:spacing w:lineRule="auto" w:line="7" w:before="240" w:after="0"/>
         <w:rPr/>
       </w:pPr>
       <w:r>
@@ -228,9 +228,9 @@
         <w:pStyle w:val="Normal"/>
         <w:numPr>
           <w:ilvl w:val="0"/>
-          <w:numId w:val="2"/>
+          <w:numId w:val="3"/>
         </w:numPr>
-        <w:spacing w:lineRule="auto" w:line="9" w:before="240" w:after="0"/>
+        <w:spacing w:lineRule="auto" w:line="7" w:before="240" w:after="0"/>
         <w:ind w:left="720" w:right="0" w:hanging="360"/>
         <w:rPr>
           <w:b/>
@@ -251,7 +251,7 @@
     <w:p>
       <w:pPr>
         <w:pStyle w:val="Normal"/>
-        <w:spacing w:lineRule="auto" w:line="9" w:before="240" w:after="0"/>
+        <w:spacing w:lineRule="auto" w:line="7" w:before="240" w:after="0"/>
         <w:rPr/>
       </w:pPr>
       <w:r>
@@ -268,7 +268,7 @@
     <w:p>
       <w:pPr>
         <w:pStyle w:val="Normal"/>
-        <w:spacing w:lineRule="auto" w:line="9" w:before="240" w:after="0"/>
+        <w:spacing w:lineRule="auto" w:line="7" w:before="240" w:after="0"/>
         <w:rPr/>
       </w:pPr>
       <w:r>
@@ -279,17 +279,17 @@
     <w:p>
       <w:pPr>
         <w:pStyle w:val="Normal"/>
-        <w:spacing w:lineRule="auto" w:line="9" w:before="240" w:after="0"/>
-        <w:rPr/>
-      </w:pPr>
-      <w:r>
-        <w:rPr/>
-      </w:r>
-    </w:p>
-    <w:p>
-      <w:pPr>
-        <w:pStyle w:val="Normal"/>
-        <w:spacing w:lineRule="auto" w:line="9" w:before="240" w:after="0"/>
+        <w:spacing w:lineRule="auto" w:line="7" w:before="240" w:after="0"/>
+        <w:rPr/>
+      </w:pPr>
+      <w:r>
+        <w:rPr/>
+      </w:r>
+    </w:p>
+    <w:p>
+      <w:pPr>
+        <w:pStyle w:val="Normal"/>
+        <w:spacing w:lineRule="auto" w:line="7" w:before="240" w:after="0"/>
         <w:rPr/>
       </w:pPr>
       <w:r>
@@ -306,7 +306,7 @@
     <w:p>
       <w:pPr>
         <w:pStyle w:val="Normal"/>
-        <w:spacing w:lineRule="auto" w:line="9" w:before="240" w:after="0"/>
+        <w:spacing w:lineRule="auto" w:line="7" w:before="240" w:after="0"/>
         <w:rPr/>
       </w:pPr>
       <w:r>
@@ -404,7 +404,7 @@
     <w:p>
       <w:pPr>
         <w:pStyle w:val="Normal"/>
-        <w:spacing w:lineRule="auto" w:line="9" w:before="240" w:after="0"/>
+        <w:spacing w:lineRule="auto" w:line="7" w:before="240" w:after="0"/>
         <w:rPr/>
       </w:pPr>
       <w:r>
@@ -429,7 +429,7 @@
     <w:p>
       <w:pPr>
         <w:pStyle w:val="Normal"/>
-        <w:spacing w:lineRule="auto" w:line="9" w:before="240" w:after="0"/>
+        <w:spacing w:lineRule="auto" w:line="7" w:before="240" w:after="0"/>
         <w:rPr/>
       </w:pPr>
       <w:r>
@@ -470,12 +470,33 @@
     <w:p>
       <w:pPr>
         <w:pStyle w:val="Normal"/>
-        <w:spacing w:lineRule="auto" w:line="9" w:before="240" w:after="0"/>
+        <w:spacing w:lineRule="auto" w:line="7" w:before="240" w:after="0"/>
         <w:rPr/>
       </w:pPr>
       <w:r>
         <w:rPr/>
         <w:t>+-------+--------------+------+-----+---------+-------+</w:t>
+      </w:r>
+    </w:p>
+    <w:p>
+      <w:pPr>
+        <w:pStyle w:val="Normal"/>
+        <w:spacing w:lineRule="auto" w:line="240" w:before="240" w:after="240"/>
+        <w:ind w:left="1080" w:right="0" w:hanging="0"/>
+        <w:rPr>
+          <w:b/>
+          <w:b/>
+          <w:sz w:val="26"/>
+          <w:szCs w:val="26"/>
+        </w:rPr>
+      </w:pPr>
+      <w:r>
+        <w:rPr>
+          <w:b/>
+          <w:sz w:val="26"/>
+          <w:szCs w:val="26"/>
+        </w:rPr>
+        <w:t>MYSQL  QUERY TYPES :  -</w:t>
       </w:r>
     </w:p>
     <w:p>
@@ -483,10 +504,9 @@
         <w:pStyle w:val="Normal"/>
         <w:numPr>
           <w:ilvl w:val="0"/>
-          <w:numId w:val="0"/>
+          <w:numId w:val="11"/>
         </w:numPr>
         <w:spacing w:lineRule="auto" w:line="240" w:before="240" w:after="240"/>
-        <w:ind w:left="720" w:hanging="0"/>
         <w:rPr>
           <w:b/>
           <w:b/>
@@ -500,6 +520,68 @@
           <w:sz w:val="26"/>
           <w:szCs w:val="26"/>
         </w:rPr>
+        <w:t>Insert :-</w:t>
+      </w:r>
+    </w:p>
+    <w:p>
+      <w:pPr>
+        <w:pStyle w:val="Normal"/>
+        <w:spacing w:lineRule="auto" w:line="7" w:before="240" w:after="0"/>
+        <w:rPr/>
+      </w:pPr>
+      <w:r>
+        <w:rPr/>
+        <w:t xml:space="preserve">mysql&gt; </w:t>
+      </w:r>
+      <w:r>
+        <w:rPr>
+          <w:b/>
+        </w:rPr>
+        <w:t>insert into books values ("Literature" , "nimbus" , 50 );</w:t>
+      </w:r>
+    </w:p>
+    <w:p>
+      <w:pPr>
+        <w:pStyle w:val="Normal"/>
+        <w:spacing w:lineRule="auto" w:line="7" w:before="240" w:after="0"/>
+        <w:rPr/>
+      </w:pPr>
+      <w:r>
+        <w:rPr/>
+        <w:t xml:space="preserve">mysql&gt; </w:t>
+      </w:r>
+      <w:r>
+        <w:rPr>
+          <w:b/>
+        </w:rPr>
+        <w:t>insert into books values ("GRAMMER" , "BBC" , 280 );</w:t>
+      </w:r>
+    </w:p>
+    <w:p>
+      <w:pPr>
+        <w:pStyle w:val="Normal"/>
+        <w:spacing w:lineRule="auto" w:line="7" w:before="240" w:after="0"/>
+        <w:rPr/>
+      </w:pPr>
+      <w:r>
+        <w:rPr/>
+        <w:t>mysql&gt;</w:t>
+      </w:r>
+      <w:r>
+        <w:rPr>
+          <w:b/>
+        </w:rPr>
+        <w:t xml:space="preserve"> insert into books values ("Math" , "trigno" , 280 );</w:t>
+      </w:r>
+    </w:p>
+    <w:p>
+      <w:pPr>
+        <w:pStyle w:val="Normal"/>
+        <w:spacing w:lineRule="auto" w:line="7" w:before="240" w:after="0"/>
+        <w:rPr/>
+      </w:pPr>
+      <w:r>
+        <w:rPr/>
       </w:r>
     </w:p>
     <w:p>
@@ -507,30 +589,16 @@
         <w:pStyle w:val="Normal"/>
         <w:numPr>
           <w:ilvl w:val="0"/>
-          <w:numId w:val="0"/>
+          <w:numId w:val="8"/>
         </w:numPr>
         <w:spacing w:lineRule="auto" w:line="240" w:before="240" w:after="240"/>
-        <w:ind w:left="1080" w:hanging="0"/>
-        <w:rPr/>
-      </w:pPr>
-      <w:r>
-        <w:rPr>
+        <w:ind w:left="720" w:right="0" w:hanging="360"/>
+        <w:rPr>
+          <w:b/>
           <w:b/>
           <w:sz w:val="26"/>
           <w:szCs w:val="26"/>
         </w:rPr>
-        <w:t>MYSQL  QUERY TYPES :  -</w:t>
-      </w:r>
-    </w:p>
-    <w:p>
-      <w:pPr>
-        <w:pStyle w:val="Normal"/>
-        <w:numPr>
-          <w:ilvl w:val="0"/>
-          <w:numId w:val="10"/>
-        </w:numPr>
-        <w:spacing w:lineRule="auto" w:line="240" w:before="240" w:after="240"/>
-        <w:rPr/>
       </w:pPr>
       <w:r>
         <w:rPr>
@@ -538,13 +606,110 @@
           <w:sz w:val="26"/>
           <w:szCs w:val="26"/>
         </w:rPr>
-        <w:t>Insert :-</w:t>
-      </w:r>
-    </w:p>
-    <w:p>
-      <w:pPr>
-        <w:pStyle w:val="Normal"/>
-        <w:spacing w:lineRule="auto" w:line="9" w:before="240" w:after="0"/>
+        <w:t>Select :-</w:t>
+      </w:r>
+    </w:p>
+    <w:p>
+      <w:pPr>
+        <w:pStyle w:val="Normal"/>
+        <w:spacing w:lineRule="auto" w:line="7" w:before="240" w:after="0"/>
+        <w:rPr/>
+      </w:pPr>
+      <w:r>
+        <w:rPr/>
+        <w:t>mysql&gt;</w:t>
+      </w:r>
+      <w:r>
+        <w:rPr>
+          <w:b/>
+        </w:rPr>
+        <w:t xml:space="preserve"> select * from books ;</w:t>
+      </w:r>
+    </w:p>
+    <w:p>
+      <w:pPr>
+        <w:pStyle w:val="Normal"/>
+        <w:spacing w:lineRule="auto" w:line="7" w:before="240" w:after="0"/>
+        <w:rPr/>
+      </w:pPr>
+      <w:r>
+        <w:rPr/>
+        <w:t>+----------------+-----------+-------+</w:t>
+      </w:r>
+    </w:p>
+    <w:p>
+      <w:pPr>
+        <w:pStyle w:val="Normal"/>
+        <w:rPr/>
+      </w:pPr>
+      <w:r>
+        <w:rPr/>
+        <w:t>| title               | name    | price |</w:t>
+      </w:r>
+    </w:p>
+    <w:p>
+      <w:pPr>
+        <w:pStyle w:val="Normal"/>
+        <w:rPr/>
+      </w:pPr>
+      <w:r>
+        <w:rPr/>
+        <w:t>+----------------+--------+-----------+</w:t>
+      </w:r>
+    </w:p>
+    <w:p>
+      <w:pPr>
+        <w:pStyle w:val="Normal"/>
+        <w:rPr/>
+      </w:pPr>
+      <w:r>
+        <w:rPr/>
+        <w:t>| Literature     | nimbus  | 50     |</w:t>
+      </w:r>
+    </w:p>
+    <w:p>
+      <w:pPr>
+        <w:pStyle w:val="Normal"/>
+        <w:rPr/>
+      </w:pPr>
+      <w:r>
+        <w:rPr/>
+        <w:t>| GRAMMER | BBC       |  280  |</w:t>
+      </w:r>
+    </w:p>
+    <w:p>
+      <w:pPr>
+        <w:pStyle w:val="Normal"/>
+        <w:rPr/>
+      </w:pPr>
+      <w:r>
+        <w:rPr/>
+        <w:t>| Math            | trigno     | 280   |</w:t>
+      </w:r>
+    </w:p>
+    <w:p>
+      <w:pPr>
+        <w:pStyle w:val="Normal"/>
+        <w:rPr/>
+      </w:pPr>
+      <w:r>
+        <w:rPr/>
+        <w:t>+--------------+-----------+-----------+</w:t>
+      </w:r>
+    </w:p>
+    <w:p>
+      <w:pPr>
+        <w:pStyle w:val="Normal"/>
+        <w:rPr/>
+      </w:pPr>
+      <w:r>
+        <w:rPr/>
+      </w:r>
+    </w:p>
+    <w:p>
+      <w:pPr>
+        <w:pStyle w:val="Normal"/>
+        <w:spacing w:lineRule="auto" w:line="7" w:before="240" w:after="0"/>
         <w:rPr/>
       </w:pPr>
       <w:r>
@@ -555,47 +720,74 @@
         <w:rPr>
           <w:b/>
         </w:rPr>
-        <w:t>insert into books values ("Literature" , "nimbus" , 50 );</w:t>
-      </w:r>
-    </w:p>
-    <w:p>
-      <w:pPr>
-        <w:pStyle w:val="Normal"/>
-        <w:spacing w:lineRule="auto" w:line="9" w:before="240" w:after="0"/>
-        <w:rPr/>
-      </w:pPr>
-      <w:r>
-        <w:rPr/>
-        <w:t xml:space="preserve">mysql&gt; </w:t>
-      </w:r>
-      <w:r>
-        <w:rPr>
-          <w:b/>
-        </w:rPr>
-        <w:t>insert into books values ("GRAMMER" , "BBC" , 280 );</w:t>
-      </w:r>
-    </w:p>
-    <w:p>
-      <w:pPr>
-        <w:pStyle w:val="Normal"/>
-        <w:spacing w:lineRule="auto" w:line="9" w:before="240" w:after="0"/>
-        <w:rPr/>
-      </w:pPr>
-      <w:r>
-        <w:rPr/>
-        <w:t>mysql&gt;</w:t>
-      </w:r>
-      <w:r>
-        <w:rPr>
-          <w:b/>
-        </w:rPr>
-        <w:t xml:space="preserve"> insert into books values ("Math" , "trigno" , 280 );</w:t>
-      </w:r>
-    </w:p>
-    <w:p>
-      <w:pPr>
-        <w:pStyle w:val="Normal"/>
-        <w:spacing w:lineRule="auto" w:line="9" w:before="240" w:after="0"/>
+        <w:t>select * from books where price = 50 ;</w:t>
+      </w:r>
+    </w:p>
+    <w:p>
+      <w:pPr>
+        <w:pStyle w:val="Normal"/>
+        <w:spacing w:lineRule="auto" w:line="7" w:before="240" w:after="0"/>
+        <w:rPr/>
+      </w:pPr>
+      <w:r>
+        <w:rPr/>
+        <w:t>+------------+--------+----------+</w:t>
+      </w:r>
+    </w:p>
+    <w:p>
+      <w:pPr>
+        <w:pStyle w:val="Normal"/>
+        <w:rPr/>
+      </w:pPr>
+      <w:r>
+        <w:rPr/>
+        <w:t>| title</w:t>
+      </w:r>
+      <w:r>
+        <w:rPr>
+          <w:b w:val="false"/>
+          <w:bCs w:val="false"/>
+        </w:rPr>
+        <w:t xml:space="preserve">         </w:t>
+      </w:r>
+      <w:r>
+        <w:rPr/>
+        <w:t xml:space="preserve"> | name    | price |</w:t>
+      </w:r>
+    </w:p>
+    <w:p>
+      <w:pPr>
+        <w:pStyle w:val="Normal"/>
+        <w:rPr/>
+      </w:pPr>
+      <w:r>
+        <w:rPr/>
+        <w:t>+------------+--------+ ----------+</w:t>
+      </w:r>
+    </w:p>
+    <w:p>
+      <w:pPr>
+        <w:pStyle w:val="Normal"/>
+        <w:rPr/>
+      </w:pPr>
+      <w:r>
+        <w:rPr/>
+        <w:t>| Literature | nimbus |   50   |</w:t>
+      </w:r>
+    </w:p>
+    <w:p>
+      <w:pPr>
+        <w:pStyle w:val="Normal"/>
+        <w:rPr/>
+      </w:pPr>
+      <w:r>
+        <w:rPr/>
+        <w:t>+------------+--------+----------+</w:t>
+      </w:r>
+    </w:p>
+    <w:p>
+      <w:pPr>
+        <w:pStyle w:val="Normal"/>
         <w:rPr/>
       </w:pPr>
       <w:r>
@@ -614,120 +806,57 @@
         <w:rPr>
           <w:b/>
           <w:b/>
-          <w:sz w:val="26"/>
-          <w:szCs w:val="26"/>
-        </w:rPr>
-      </w:pPr>
-      <w:r>
-        <w:rPr>
-          <w:b/>
-          <w:sz w:val="26"/>
-          <w:szCs w:val="26"/>
-        </w:rPr>
-        <w:t>Select :-</w:t>
-      </w:r>
-    </w:p>
-    <w:p>
-      <w:pPr>
-        <w:pStyle w:val="Normal"/>
-        <w:spacing w:lineRule="auto" w:line="9" w:before="240" w:after="0"/>
-        <w:rPr/>
-      </w:pPr>
-      <w:r>
-        <w:rPr/>
-        <w:t>mysql&gt;</w:t>
-      </w:r>
-      <w:r>
-        <w:rPr>
-          <w:b/>
-        </w:rPr>
-        <w:t xml:space="preserve"> select * from books ;</w:t>
-      </w:r>
-    </w:p>
-    <w:p>
-      <w:pPr>
-        <w:pStyle w:val="Normal"/>
-        <w:spacing w:lineRule="auto" w:line="9" w:before="240" w:after="0"/>
-        <w:rPr/>
-      </w:pPr>
-      <w:r>
-        <w:rPr/>
-        <w:t>+----------------+-----------+-------+</w:t>
-      </w:r>
-    </w:p>
-    <w:p>
-      <w:pPr>
-        <w:pStyle w:val="Normal"/>
-        <w:rPr/>
-      </w:pPr>
-      <w:r>
-        <w:rPr/>
-        <w:t>| title               | name    | price |</w:t>
-      </w:r>
-    </w:p>
-    <w:p>
-      <w:pPr>
-        <w:pStyle w:val="Normal"/>
-        <w:rPr/>
-      </w:pPr>
-      <w:r>
-        <w:rPr/>
-        <w:t>+----------------+--------+-----------+</w:t>
-      </w:r>
-    </w:p>
-    <w:p>
-      <w:pPr>
-        <w:pStyle w:val="Normal"/>
-        <w:rPr/>
-      </w:pPr>
-      <w:r>
-        <w:rPr/>
-        <w:t>| Literature     | nimbus  | 50     |</w:t>
-      </w:r>
-    </w:p>
-    <w:p>
-      <w:pPr>
-        <w:pStyle w:val="Normal"/>
-        <w:rPr/>
-      </w:pPr>
-      <w:r>
-        <w:rPr/>
-        <w:t>| GRAMMER | BBC       |  280  |</w:t>
-      </w:r>
-    </w:p>
-    <w:p>
-      <w:pPr>
-        <w:pStyle w:val="Normal"/>
-        <w:rPr/>
-      </w:pPr>
-      <w:r>
-        <w:rPr/>
-        <w:t>| Math            | trigno     | 280   |</w:t>
-      </w:r>
-    </w:p>
-    <w:p>
-      <w:pPr>
-        <w:pStyle w:val="Normal"/>
-        <w:rPr/>
-      </w:pPr>
-      <w:r>
-        <w:rPr/>
-        <w:t>+--------------+-----------+-----------+</w:t>
-      </w:r>
-    </w:p>
-    <w:p>
-      <w:pPr>
-        <w:pStyle w:val="Normal"/>
-        <w:rPr/>
-      </w:pPr>
-      <w:r>
-        <w:rPr/>
-      </w:r>
-    </w:p>
-    <w:p>
-      <w:pPr>
-        <w:pStyle w:val="Normal"/>
-        <w:spacing w:lineRule="auto" w:line="9" w:before="240" w:after="0"/>
+          <w:sz w:val="24"/>
+          <w:szCs w:val="24"/>
+        </w:rPr>
+      </w:pPr>
+      <w:r>
+        <w:rPr>
+          <w:b/>
+          <w:sz w:val="24"/>
+          <w:szCs w:val="24"/>
+        </w:rPr>
+        <w:t>Alter :-</w:t>
+      </w:r>
+    </w:p>
+    <w:p>
+      <w:pPr>
+        <w:pStyle w:val="Normal"/>
+        <w:spacing w:lineRule="auto" w:line="7" w:before="240" w:after="0"/>
+        <w:rPr/>
+      </w:pPr>
+      <w:r>
+        <w:rPr/>
+        <w:t>mysql</w:t>
+      </w:r>
+      <w:r>
+        <w:rPr>
+          <w:b/>
+        </w:rPr>
+        <w:t>&gt; alter table notebook add column id int not null first;</w:t>
+      </w:r>
+    </w:p>
+    <w:p>
+      <w:pPr>
+        <w:pStyle w:val="Normal"/>
+        <w:rPr>
+          <w:b/>
+          <w:b/>
+          <w:bCs/>
+        </w:rPr>
+      </w:pPr>
+      <w:r>
+        <w:rPr>
+          <w:b/>
+          <w:bCs/>
+        </w:rPr>
+        <w:t>mysql&gt; alter table notebook drop id ;</w:t>
+      </w:r>
+    </w:p>
+    <w:p>
+      <w:pPr>
+        <w:pStyle w:val="Normal"/>
+        <w:spacing w:lineRule="auto" w:line="7" w:before="240" w:after="0"/>
         <w:rPr/>
       </w:pPr>
       <w:r>
@@ -738,69 +867,24 @@
         <w:rPr>
           <w:b/>
         </w:rPr>
-        <w:t>select * from books where price = 50 ;</w:t>
-      </w:r>
-    </w:p>
-    <w:p>
-      <w:pPr>
-        <w:pStyle w:val="Normal"/>
-        <w:spacing w:lineRule="auto" w:line="9" w:before="240" w:after="0"/>
-        <w:rPr/>
-      </w:pPr>
-      <w:r>
-        <w:rPr/>
-        <w:t>+------------+--------+----------+</w:t>
-      </w:r>
-    </w:p>
-    <w:p>
-      <w:pPr>
-        <w:pStyle w:val="Normal"/>
-        <w:rPr/>
-      </w:pPr>
-      <w:r>
-        <w:rPr/>
-        <w:t>| title</w:t>
-      </w:r>
-      <w:r>
-        <w:rPr>
-          <w:b w:val="false"/>
-          <w:bCs w:val="false"/>
-        </w:rPr>
-        <w:t xml:space="preserve">         </w:t>
-      </w:r>
-      <w:r>
-        <w:rPr/>
-        <w:t xml:space="preserve"> | name    | price |</w:t>
-      </w:r>
-    </w:p>
-    <w:p>
-      <w:pPr>
-        <w:pStyle w:val="Normal"/>
-        <w:rPr/>
-      </w:pPr>
-      <w:r>
-        <w:rPr/>
-        <w:t>+------------+--------+ ----------+</w:t>
-      </w:r>
-    </w:p>
-    <w:p>
-      <w:pPr>
-        <w:pStyle w:val="Normal"/>
-        <w:rPr/>
-      </w:pPr>
-      <w:r>
-        <w:rPr/>
-        <w:t>| Literature | nimbus |   50   |</w:t>
-      </w:r>
-    </w:p>
-    <w:p>
-      <w:pPr>
-        <w:pStyle w:val="Normal"/>
-        <w:rPr/>
-      </w:pPr>
-      <w:r>
-        <w:rPr/>
-        <w:t>+------------+--------+----------+</w:t>
+        <w:t>alter table notebook change sno Sno int ;</w:t>
+      </w:r>
+    </w:p>
+    <w:p>
+      <w:pPr>
+        <w:pStyle w:val="Normal"/>
+        <w:spacing w:lineRule="auto" w:line="7" w:before="240" w:after="0"/>
+        <w:rPr/>
+      </w:pPr>
+      <w:r>
+        <w:rPr/>
+        <w:t xml:space="preserve">mysql&gt; </w:t>
+      </w:r>
+      <w:r>
+        <w:rPr>
+          <w:b/>
+        </w:rPr>
+        <w:t>alter table notebook modify Sno int auto_increment ;</w:t>
       </w:r>
     </w:p>
     <w:p>
@@ -817,96 +901,37 @@
         <w:pStyle w:val="Normal"/>
         <w:numPr>
           <w:ilvl w:val="0"/>
-          <w:numId w:val="6"/>
+          <w:numId w:val="4"/>
         </w:numPr>
         <w:spacing w:lineRule="auto" w:line="240" w:before="240" w:after="240"/>
         <w:ind w:left="720" w:right="0" w:hanging="360"/>
-        <w:rPr/>
-      </w:pPr>
-      <w:r>
-        <w:rPr>
-          <w:b/>
-          <w:sz w:val="24"/>
-          <w:szCs w:val="24"/>
-        </w:rPr>
-        <w:t>Alter :-</w:t>
-      </w:r>
-    </w:p>
-    <w:p>
-      <w:pPr>
-        <w:pStyle w:val="Normal"/>
-        <w:spacing w:lineRule="auto" w:line="9" w:before="240" w:after="0"/>
-        <w:rPr/>
-      </w:pPr>
-      <w:r>
-        <w:rPr/>
-        <w:t>mysql</w:t>
-      </w:r>
-      <w:r>
-        <w:rPr>
-          <w:b/>
-        </w:rPr>
-        <w:t>&gt; alter table notebook add column id int not null first;</w:t>
-      </w:r>
-    </w:p>
-    <w:p>
-      <w:pPr>
-        <w:pStyle w:val="Normal"/>
-        <w:rPr>
-          <w:b/>
-          <w:b/>
-          <w:bCs/>
-        </w:rPr>
-      </w:pPr>
-      <w:r>
-        <w:rPr>
-          <w:b/>
-          <w:bCs/>
-        </w:rPr>
-        <w:t>mysql&gt; alter table notebook drop id ;</w:t>
-      </w:r>
-    </w:p>
-    <w:p>
-      <w:pPr>
-        <w:pStyle w:val="Normal"/>
-        <w:spacing w:lineRule="auto" w:line="9" w:before="240" w:after="0"/>
-        <w:rPr/>
-      </w:pPr>
-      <w:r>
-        <w:rPr/>
-        <w:t xml:space="preserve">mysql&gt; </w:t>
-      </w:r>
-      <w:r>
-        <w:rPr>
-          <w:b/>
-        </w:rPr>
-        <w:t>alter table notebook change sno Sno int ;</w:t>
-      </w:r>
-    </w:p>
-    <w:p>
-      <w:pPr>
-        <w:pStyle w:val="Normal"/>
-        <w:spacing w:lineRule="auto" w:line="9" w:before="240" w:after="0"/>
-        <w:rPr/>
-      </w:pPr>
-      <w:r>
-        <w:rPr/>
-        <w:t xml:space="preserve">mysql&gt; </w:t>
-      </w:r>
-      <w:r>
-        <w:rPr>
-          <w:b/>
-        </w:rPr>
-        <w:t>alter table notebook modify Sno int auto_increment ;</w:t>
-      </w:r>
-    </w:p>
-    <w:p>
-      <w:pPr>
-        <w:pStyle w:val="Normal"/>
-        <w:rPr/>
-      </w:pPr>
-      <w:r>
-        <w:rPr/>
+        <w:rPr>
+          <w:b/>
+          <w:b/>
+        </w:rPr>
+      </w:pPr>
+      <w:r>
+        <w:rPr>
+          <w:b/>
+        </w:rPr>
+        <w:t>Update : -</w:t>
+      </w:r>
+    </w:p>
+    <w:p>
+      <w:pPr>
+        <w:pStyle w:val="Normal"/>
+        <w:spacing w:lineRule="auto" w:line="7" w:before="240" w:after="0"/>
+        <w:rPr/>
+      </w:pPr>
+      <w:r>
+        <w:rPr/>
+        <w:t>mysql&gt;</w:t>
+      </w:r>
+      <w:r>
+        <w:rPr>
+          <w:b/>
+        </w:rPr>
+        <w:t xml:space="preserve"> update notebook set quantity = 110 where Sno = 4 ;</w:t>
       </w:r>
     </w:p>
     <w:p>
@@ -914,7 +939,7 @@
         <w:pStyle w:val="Normal"/>
         <w:numPr>
           <w:ilvl w:val="0"/>
-          <w:numId w:val="3"/>
+          <w:numId w:val="9"/>
         </w:numPr>
         <w:spacing w:lineRule="auto" w:line="240" w:before="240" w:after="240"/>
         <w:ind w:left="720" w:right="0" w:hanging="360"/>
@@ -927,62 +952,7 @@
         <w:rPr>
           <w:b/>
         </w:rPr>
-        <w:t>Update : -</w:t>
-      </w:r>
-    </w:p>
-    <w:p>
-      <w:pPr>
-        <w:pStyle w:val="Normal"/>
-        <w:spacing w:lineRule="auto" w:line="9" w:before="240" w:after="0"/>
-        <w:rPr/>
-      </w:pPr>
-      <w:r>
-        <w:rPr/>
-        <w:t>mysql&gt;</w:t>
-      </w:r>
-      <w:r>
-        <w:rPr>
-          <w:b/>
-        </w:rPr>
-        <w:t xml:space="preserve"> update notebook set quantity = 110 where Sno = 4 ;</w:t>
-      </w:r>
-    </w:p>
-    <w:p>
-      <w:pPr>
-        <w:pStyle w:val="Normal"/>
-        <w:numPr>
-          <w:ilvl w:val="0"/>
-          <w:numId w:val="8"/>
-        </w:numPr>
-        <w:spacing w:lineRule="auto" w:line="240" w:before="240" w:after="240"/>
-        <w:ind w:left="720" w:right="0" w:hanging="360"/>
-        <w:rPr>
-          <w:b/>
-          <w:b/>
-        </w:rPr>
-      </w:pPr>
-      <w:r>
-        <w:rPr>
-          <w:b/>
-        </w:rPr>
-        <w:t>Delete :-</w:t>
-      </w:r>
-    </w:p>
-    <w:p>
-      <w:pPr>
-        <w:pStyle w:val="Normal"/>
-        <w:spacing w:lineRule="auto" w:line="9" w:before="240" w:after="0"/>
-        <w:rPr/>
-      </w:pPr>
-      <w:r>
-        <w:rPr/>
-        <w:t xml:space="preserve">mysql&gt; </w:t>
-      </w:r>
-      <w:r>
-        <w:rPr>
-          <w:b/>
-        </w:rPr>
-        <w:t>delete from notebook where Sno =1 ;</w:t>
+        <w:t xml:space="preserve">Delete :-   </w:t>
       </w:r>
     </w:p>
     <w:p>
@@ -1003,21 +973,445 @@
           <w:sz w:val="24"/>
           <w:szCs w:val="24"/>
         </w:rPr>
-      </w:r>
-    </w:p>
-    <w:p>
-      <w:pPr>
-        <w:pStyle w:val="Normal"/>
-        <w:rPr/>
-      </w:pPr>
-      <w:r>
-        <w:rPr>
+        <w:t>| course_id | courses |</w:t>
+      </w:r>
+    </w:p>
+    <w:p>
+      <w:pPr>
+        <w:pStyle w:val="Normal"/>
+        <w:rPr>
+          <w:b/>
           <w:b/>
           <w:bCs/>
           <w:sz w:val="24"/>
           <w:szCs w:val="24"/>
         </w:rPr>
+      </w:pPr>
+      <w:r>
+        <w:rPr>
+          <w:b/>
+          <w:bCs/>
+          <w:sz w:val="24"/>
+          <w:szCs w:val="24"/>
+        </w:rPr>
+        <w:t>+-----------+---------+</w:t>
+      </w:r>
+    </w:p>
+    <w:p>
+      <w:pPr>
+        <w:pStyle w:val="Normal"/>
+        <w:rPr>
+          <w:b/>
+          <w:b/>
+          <w:bCs/>
+          <w:sz w:val="24"/>
+          <w:szCs w:val="24"/>
+        </w:rPr>
+      </w:pPr>
+      <w:r>
+        <w:rPr>
+          <w:b/>
+          <w:bCs/>
+          <w:sz w:val="24"/>
+          <w:szCs w:val="24"/>
+        </w:rPr>
+        <w:t>|         1 | agra    |</w:t>
+      </w:r>
+    </w:p>
+    <w:p>
+      <w:pPr>
+        <w:pStyle w:val="Normal"/>
+        <w:rPr>
+          <w:b/>
+          <w:b/>
+          <w:bCs/>
+          <w:sz w:val="24"/>
+          <w:szCs w:val="24"/>
+        </w:rPr>
+      </w:pPr>
+      <w:r>
+        <w:rPr>
+          <w:b/>
+          <w:bCs/>
+          <w:sz w:val="24"/>
+          <w:szCs w:val="24"/>
+        </w:rPr>
+        <w:t>|         2 | delhi   |</w:t>
+      </w:r>
+    </w:p>
+    <w:p>
+      <w:pPr>
+        <w:pStyle w:val="Normal"/>
+        <w:rPr>
+          <w:b/>
+          <w:b/>
+          <w:bCs/>
+          <w:sz w:val="24"/>
+          <w:szCs w:val="24"/>
+        </w:rPr>
+      </w:pPr>
+      <w:r>
+        <w:rPr>
+          <w:b/>
+          <w:bCs/>
+          <w:sz w:val="24"/>
+          <w:szCs w:val="24"/>
+        </w:rPr>
+        <w:t>|         3 | bhopal  |</w:t>
+      </w:r>
+    </w:p>
+    <w:p>
+      <w:pPr>
+        <w:pStyle w:val="Normal"/>
+        <w:rPr>
+          <w:b/>
+          <w:b/>
+          <w:bCs/>
+          <w:sz w:val="24"/>
+          <w:szCs w:val="24"/>
+        </w:rPr>
+      </w:pPr>
+      <w:r>
+        <w:rPr>
+          <w:b/>
+          <w:bCs/>
+          <w:sz w:val="24"/>
+          <w:szCs w:val="24"/>
+        </w:rPr>
+        <w:t>mysql&gt; delete from course where course_id = 1 ;</w:t>
+      </w:r>
+    </w:p>
+    <w:p>
+      <w:pPr>
+        <w:pStyle w:val="Normal"/>
+        <w:rPr>
+          <w:b/>
+          <w:b/>
+          <w:bCs/>
+          <w:sz w:val="24"/>
+          <w:szCs w:val="24"/>
+        </w:rPr>
+      </w:pPr>
+      <w:r>
+        <w:rPr>
+          <w:b/>
+          <w:bCs/>
+          <w:sz w:val="24"/>
+          <w:szCs w:val="24"/>
+        </w:rPr>
+        <w:t>| course_id | courses |</w:t>
+      </w:r>
+    </w:p>
+    <w:p>
+      <w:pPr>
+        <w:pStyle w:val="Normal"/>
+        <w:rPr>
+          <w:b/>
+          <w:b/>
+          <w:bCs/>
+          <w:sz w:val="24"/>
+          <w:szCs w:val="24"/>
+        </w:rPr>
+      </w:pPr>
+      <w:r>
+        <w:rPr>
+          <w:b/>
+          <w:bCs/>
+          <w:sz w:val="24"/>
+          <w:szCs w:val="24"/>
+        </w:rPr>
+        <w:t>+-----------+---------+</w:t>
+      </w:r>
+    </w:p>
+    <w:p>
+      <w:pPr>
+        <w:pStyle w:val="Normal"/>
+        <w:rPr>
+          <w:b/>
+          <w:b/>
+          <w:bCs/>
+          <w:sz w:val="24"/>
+          <w:szCs w:val="24"/>
+        </w:rPr>
+      </w:pPr>
+      <w:r>
+        <w:rPr>
+          <w:b/>
+          <w:bCs/>
+          <w:sz w:val="24"/>
+          <w:szCs w:val="24"/>
+        </w:rPr>
+        <w:t>|         2 | delhi   |</w:t>
+      </w:r>
+    </w:p>
+    <w:p>
+      <w:pPr>
+        <w:pStyle w:val="Normal"/>
+        <w:rPr>
+          <w:b/>
+          <w:b/>
+          <w:bCs/>
+          <w:sz w:val="24"/>
+          <w:szCs w:val="24"/>
+        </w:rPr>
+      </w:pPr>
+      <w:r>
+        <w:rPr>
+          <w:b/>
+          <w:bCs/>
+          <w:sz w:val="24"/>
+          <w:szCs w:val="24"/>
+        </w:rPr>
+        <w:t>|         3 | bhopal  |</w:t>
+      </w:r>
+    </w:p>
+    <w:p>
+      <w:pPr>
+        <w:pStyle w:val="Normal"/>
+        <w:rPr>
+          <w:b/>
+          <w:b/>
+          <w:bCs/>
+          <w:sz w:val="24"/>
+          <w:szCs w:val="24"/>
+        </w:rPr>
+      </w:pPr>
+      <w:r>
+        <w:rPr>
+          <w:b/>
+          <w:bCs/>
+          <w:sz w:val="24"/>
+          <w:szCs w:val="24"/>
+        </w:rPr>
         <w:tab/>
+      </w:r>
+    </w:p>
+    <w:p>
+      <w:pPr>
+        <w:pStyle w:val="Normal"/>
+        <w:rPr>
+          <w:b/>
+          <w:b/>
+          <w:bCs/>
+          <w:sz w:val="24"/>
+          <w:szCs w:val="24"/>
+        </w:rPr>
+      </w:pPr>
+      <w:r>
+        <w:rPr>
+          <w:b/>
+          <w:bCs/>
+          <w:sz w:val="24"/>
+          <w:szCs w:val="24"/>
+        </w:rPr>
+      </w:r>
+    </w:p>
+    <w:p>
+      <w:pPr>
+        <w:pStyle w:val="Normal"/>
+        <w:rPr>
+          <w:b/>
+          <w:b/>
+          <w:bCs/>
+          <w:sz w:val="24"/>
+          <w:szCs w:val="24"/>
+        </w:rPr>
+      </w:pPr>
+      <w:r>
+        <w:rPr>
+          <w:b/>
+          <w:bCs/>
+          <w:sz w:val="24"/>
+          <w:szCs w:val="24"/>
+        </w:rPr>
+        <w:t>Create table with foreign key SYNTAX  : -</w:t>
+      </w:r>
+    </w:p>
+    <w:p>
+      <w:pPr>
+        <w:pStyle w:val="Normal"/>
+        <w:rPr>
+          <w:b w:val="false"/>
+          <w:b w:val="false"/>
+          <w:bCs w:val="false"/>
+          <w:sz w:val="24"/>
+          <w:szCs w:val="24"/>
+        </w:rPr>
+      </w:pPr>
+      <w:r>
+        <w:rPr>
+          <w:b w:val="false"/>
+          <w:bCs w:val="false"/>
+          <w:sz w:val="24"/>
+          <w:szCs w:val="24"/>
+        </w:rPr>
+        <w:t>create table  student (</w:t>
+      </w:r>
+    </w:p>
+    <w:p>
+      <w:pPr>
+        <w:pStyle w:val="Normal"/>
+        <w:rPr>
+          <w:b w:val="false"/>
+          <w:b w:val="false"/>
+          <w:bCs w:val="false"/>
+          <w:sz w:val="24"/>
+          <w:szCs w:val="24"/>
+        </w:rPr>
+      </w:pPr>
+      <w:r>
+        <w:rPr>
+          <w:b w:val="false"/>
+          <w:bCs w:val="false"/>
+          <w:sz w:val="24"/>
+          <w:szCs w:val="24"/>
+        </w:rPr>
+        <w:t>id   int  not null   auto_increment  ,</w:t>
+      </w:r>
+    </w:p>
+    <w:p>
+      <w:pPr>
+        <w:pStyle w:val="Normal"/>
+        <w:rPr>
+          <w:b w:val="false"/>
+          <w:b w:val="false"/>
+          <w:bCs w:val="false"/>
+          <w:sz w:val="24"/>
+          <w:szCs w:val="24"/>
+        </w:rPr>
+      </w:pPr>
+      <w:r>
+        <w:rPr>
+          <w:b w:val="false"/>
+          <w:bCs w:val="false"/>
+          <w:sz w:val="24"/>
+          <w:szCs w:val="24"/>
+        </w:rPr>
+        <w:t>name VARCHAR(20)   not null ,</w:t>
+      </w:r>
+    </w:p>
+    <w:p>
+      <w:pPr>
+        <w:pStyle w:val="Normal"/>
+        <w:rPr>
+          <w:b w:val="false"/>
+          <w:b w:val="false"/>
+          <w:bCs w:val="false"/>
+          <w:sz w:val="24"/>
+          <w:szCs w:val="24"/>
+        </w:rPr>
+      </w:pPr>
+      <w:r>
+        <w:rPr>
+          <w:b w:val="false"/>
+          <w:bCs w:val="false"/>
+          <w:sz w:val="24"/>
+          <w:szCs w:val="24"/>
+        </w:rPr>
+        <w:t xml:space="preserve">age   int    not  null , </w:t>
+      </w:r>
+    </w:p>
+    <w:p>
+      <w:pPr>
+        <w:pStyle w:val="Normal"/>
+        <w:rPr>
+          <w:b w:val="false"/>
+          <w:b w:val="false"/>
+          <w:bCs w:val="false"/>
+          <w:sz w:val="24"/>
+          <w:szCs w:val="24"/>
+        </w:rPr>
+      </w:pPr>
+      <w:r>
+        <w:rPr>
+          <w:b w:val="false"/>
+          <w:bCs w:val="false"/>
+          <w:sz w:val="24"/>
+          <w:szCs w:val="24"/>
+        </w:rPr>
+        <w:t>city  VARCHAR(40)    not null  ,</w:t>
+      </w:r>
+    </w:p>
+    <w:p>
+      <w:pPr>
+        <w:pStyle w:val="Normal"/>
+        <w:rPr>
+          <w:b w:val="false"/>
+          <w:b w:val="false"/>
+          <w:bCs w:val="false"/>
+          <w:sz w:val="24"/>
+          <w:szCs w:val="24"/>
+        </w:rPr>
+      </w:pPr>
+      <w:r>
+        <w:rPr>
+          <w:b w:val="false"/>
+          <w:bCs w:val="false"/>
+          <w:sz w:val="24"/>
+          <w:szCs w:val="24"/>
+        </w:rPr>
+        <w:t>primary key (id )  ,</w:t>
+      </w:r>
+    </w:p>
+    <w:p>
+      <w:pPr>
+        <w:pStyle w:val="Normal"/>
+        <w:rPr>
+          <w:b w:val="false"/>
+          <w:b w:val="false"/>
+          <w:bCs w:val="false"/>
+          <w:sz w:val="24"/>
+          <w:szCs w:val="24"/>
+        </w:rPr>
+      </w:pPr>
+      <w:r>
+        <w:rPr>
+          <w:b w:val="false"/>
+          <w:bCs w:val="false"/>
+          <w:sz w:val="24"/>
+          <w:szCs w:val="24"/>
+        </w:rPr>
+        <w:t>foreign key  ( city )  REFERENCE  City &lt;table_name&gt;( c_id )   ) ;</w:t>
+      </w:r>
+    </w:p>
+    <w:p>
+      <w:pPr>
+        <w:pStyle w:val="Normal"/>
+        <w:rPr>
+          <w:b/>
+          <w:b/>
+          <w:bCs/>
+          <w:sz w:val="24"/>
+          <w:szCs w:val="24"/>
+        </w:rPr>
+      </w:pPr>
+      <w:r>
+        <w:rPr>
+          <w:b/>
+          <w:bCs/>
+          <w:sz w:val="24"/>
+          <w:szCs w:val="24"/>
+        </w:rPr>
+      </w:r>
+    </w:p>
+    <w:p>
+      <w:pPr>
+        <w:pStyle w:val="Normal"/>
+        <w:rPr>
+          <w:b/>
+          <w:b/>
+          <w:bCs/>
+          <w:sz w:val="24"/>
+          <w:szCs w:val="24"/>
+        </w:rPr>
+      </w:pPr>
+      <w:r>
+        <w:rPr>
+          <w:b/>
+          <w:bCs/>
+          <w:sz w:val="24"/>
+          <w:szCs w:val="24"/>
+        </w:rPr>
       </w:r>
     </w:p>
     <w:p>
@@ -1057,16 +1451,223 @@
           <w:b/>
           <w:b/>
           <w:bCs/>
-        </w:rPr>
-      </w:pPr>
-      <w:r>
-        <w:rPr>
-          <w:b/>
-          <w:bCs/>
           <w:sz w:val="24"/>
           <w:szCs w:val="24"/>
         </w:rPr>
+      </w:pPr>
+      <w:r>
+        <w:rPr>
+          <w:b/>
+          <w:bCs/>
+          <w:sz w:val="24"/>
+          <w:szCs w:val="24"/>
+        </w:rPr>
         <w:t>CONDITION  : - and , or , not , like , in , between , not between , is null , not null</w:t>
+      </w:r>
+    </w:p>
+    <w:p>
+      <w:pPr>
+        <w:pStyle w:val="Normal"/>
+        <w:numPr>
+          <w:ilvl w:val="0"/>
+          <w:numId w:val="6"/>
+        </w:numPr>
+        <w:spacing w:lineRule="auto" w:line="240" w:before="240" w:after="240"/>
+        <w:ind w:left="720" w:right="0" w:hanging="360"/>
+        <w:rPr>
+          <w:b/>
+          <w:b/>
+        </w:rPr>
+      </w:pPr>
+      <w:r>
+        <w:rPr>
+          <w:b/>
+        </w:rPr>
+        <w:t>Like Clause : -</w:t>
+      </w:r>
+    </w:p>
+    <w:p>
+      <w:pPr>
+        <w:pStyle w:val="Normal"/>
+        <w:spacing w:lineRule="auto" w:line="7" w:before="240" w:after="0"/>
+        <w:rPr/>
+      </w:pPr>
+      <w:r>
+        <w:rPr/>
+        <w:t>mysql&gt;</w:t>
+      </w:r>
+      <w:r>
+        <w:rPr>
+          <w:b/>
+        </w:rPr>
+        <w:t xml:space="preserve"> select * from notebook where brand like '%ec%' ;</w:t>
+      </w:r>
+    </w:p>
+    <w:p>
+      <w:pPr>
+        <w:pStyle w:val="Normal"/>
+        <w:rPr/>
+      </w:pPr>
+      <w:r>
+        <w:rPr/>
+        <w:t>+---------+----------------+-------+----------+</w:t>
+      </w:r>
+    </w:p>
+    <w:p>
+      <w:pPr>
+        <w:pStyle w:val="Normal"/>
+        <w:rPr/>
+      </w:pPr>
+      <w:r>
+        <w:rPr/>
+        <w:t>|   Sno   |   BRAND     | TYPE  | QUANTITY |</w:t>
+      </w:r>
+    </w:p>
+    <w:p>
+      <w:pPr>
+        <w:pStyle w:val="Normal"/>
+        <w:rPr/>
+      </w:pPr>
+      <w:r>
+        <w:rPr/>
+        <w:t>+---------+----------------+----------+---------------+</w:t>
+      </w:r>
+    </w:p>
+    <w:p>
+      <w:pPr>
+        <w:pStyle w:val="Normal"/>
+        <w:rPr/>
+      </w:pPr>
+      <w:r>
+        <w:rPr/>
+        <w:t>|     4     | Checkmate  | Rough |      110        |</w:t>
+      </w:r>
+    </w:p>
+    <w:p>
+      <w:pPr>
+        <w:pStyle w:val="Normal"/>
+        <w:rPr/>
+      </w:pPr>
+      <w:r>
+        <w:rPr/>
+        <w:t>|     5     | Checkmate  | Fair      |      150        |</w:t>
+      </w:r>
+    </w:p>
+    <w:p>
+      <w:pPr>
+        <w:pStyle w:val="Normal"/>
+        <w:rPr/>
+      </w:pPr>
+      <w:r>
+        <w:rPr/>
+        <w:t>+--------+-----------------+----------+----------------+</w:t>
+      </w:r>
+    </w:p>
+    <w:p>
+      <w:pPr>
+        <w:pStyle w:val="Normal"/>
+        <w:spacing w:lineRule="auto" w:line="7" w:before="240" w:after="0"/>
+        <w:rPr/>
+      </w:pPr>
+      <w:r>
+        <w:rPr/>
+      </w:r>
+    </w:p>
+    <w:p>
+      <w:pPr>
+        <w:pStyle w:val="Normal"/>
+        <w:rPr>
+          <w:b/>
+          <w:b/>
+          <w:bCs/>
+        </w:rPr>
+      </w:pPr>
+      <w:r>
+        <w:rPr>
+          <w:b/>
+          <w:bCs/>
+        </w:rPr>
+        <w:t>Group By  : -</w:t>
+      </w:r>
+    </w:p>
+    <w:p>
+      <w:pPr>
+        <w:pStyle w:val="Normal"/>
+        <w:rPr>
+          <w:b/>
+          <w:b/>
+          <w:bCs/>
+        </w:rPr>
+      </w:pPr>
+      <w:r>
+        <w:rPr>
+          <w:b/>
+          <w:bCs/>
+        </w:rPr>
+      </w:r>
+    </w:p>
+    <w:p>
+      <w:pPr>
+        <w:pStyle w:val="Normal"/>
+        <w:rPr>
+          <w:b/>
+          <w:b/>
+          <w:bCs/>
+        </w:rPr>
+      </w:pPr>
+      <w:r>
+        <w:rPr>
+          <w:b/>
+          <w:bCs/>
+        </w:rPr>
+      </w:r>
+    </w:p>
+    <w:p>
+      <w:pPr>
+        <w:pStyle w:val="Normal"/>
+        <w:rPr>
+          <w:b/>
+          <w:b/>
+          <w:bCs/>
+        </w:rPr>
+      </w:pPr>
+      <w:r>
+        <w:rPr>
+          <w:b/>
+          <w:bCs/>
+        </w:rPr>
+      </w:r>
+    </w:p>
+    <w:p>
+      <w:pPr>
+        <w:pStyle w:val="Normal"/>
+        <w:rPr>
+          <w:b/>
+          <w:b/>
+          <w:bCs/>
+        </w:rPr>
+      </w:pPr>
+      <w:r>
+        <w:rPr>
+          <w:b/>
+          <w:bCs/>
+        </w:rPr>
+      </w:r>
+    </w:p>
+    <w:p>
+      <w:pPr>
+        <w:pStyle w:val="Normal"/>
+        <w:rPr>
+          <w:b/>
+          <w:b/>
+          <w:bCs/>
+        </w:rPr>
+      </w:pPr>
+      <w:r>
+        <w:rPr>
+          <w:b/>
+          <w:bCs/>
+        </w:rPr>
       </w:r>
     </w:p>
     <w:p>
@@ -1081,19 +1682,24 @@
         <w:rPr>
           <w:b/>
           <w:b/>
-        </w:rPr>
-      </w:pPr>
-      <w:r>
-        <w:rPr>
-          <w:b/>
-        </w:rPr>
-        <w:t>Like Clause : -</w:t>
-      </w:r>
-    </w:p>
-    <w:p>
-      <w:pPr>
-        <w:pStyle w:val="Normal"/>
-        <w:spacing w:lineRule="auto" w:line="9" w:before="240" w:after="0"/>
+          <w:sz w:val="24"/>
+          <w:szCs w:val="24"/>
+        </w:rPr>
+      </w:pPr>
+      <w:r>
+        <w:rPr>
+          <w:b/>
+          <w:sz w:val="24"/>
+          <w:szCs w:val="24"/>
+        </w:rPr>
+        <w:t>Sorting :-   ( order by )</w:t>
+      </w:r>
+    </w:p>
+    <w:p>
+      <w:pPr>
+        <w:pStyle w:val="Normal"/>
+        <w:spacing w:lineRule="auto" w:line="240" w:before="240" w:after="240"/>
+        <w:ind w:left="1080" w:right="0" w:hanging="0"/>
         <w:rPr/>
       </w:pPr>
       <w:r>
@@ -1104,87 +1710,136 @@
         <w:rPr>
           <w:b/>
         </w:rPr>
-        <w:t xml:space="preserve"> select * from notebook where brand like '%ec%' ;</w:t>
-      </w:r>
-    </w:p>
-    <w:p>
-      <w:pPr>
-        <w:pStyle w:val="Normal"/>
-        <w:rPr/>
-      </w:pPr>
-      <w:r>
-        <w:rPr/>
-        <w:t>+---------+----------------+-------+----------+</w:t>
-      </w:r>
-    </w:p>
-    <w:p>
-      <w:pPr>
-        <w:pStyle w:val="Normal"/>
-        <w:rPr/>
-      </w:pPr>
-      <w:r>
-        <w:rPr/>
-        <w:t>|   Sno   |   BRAND     | TYPE  | QUANTITY |</w:t>
-      </w:r>
-    </w:p>
-    <w:p>
-      <w:pPr>
-        <w:pStyle w:val="Normal"/>
-        <w:rPr/>
-      </w:pPr>
-      <w:r>
-        <w:rPr/>
-        <w:t>+---------+----------------+----------+---------------+</w:t>
-      </w:r>
-    </w:p>
-    <w:p>
-      <w:pPr>
-        <w:pStyle w:val="Normal"/>
-        <w:rPr/>
-      </w:pPr>
-      <w:r>
-        <w:rPr/>
-        <w:t>|     4     | Checkmate  | Rough |      110        |</w:t>
-      </w:r>
-    </w:p>
-    <w:p>
-      <w:pPr>
-        <w:pStyle w:val="Normal"/>
-        <w:rPr/>
-      </w:pPr>
-      <w:r>
-        <w:rPr/>
-        <w:t>|     5     | Checkmate  | Fair      |      150        |</w:t>
-      </w:r>
-    </w:p>
-    <w:p>
-      <w:pPr>
-        <w:pStyle w:val="Normal"/>
-        <w:rPr/>
-      </w:pPr>
-      <w:r>
-        <w:rPr/>
-        <w:t>+--------+-----------------+----------+----------------+</w:t>
-      </w:r>
-    </w:p>
-    <w:p>
-      <w:pPr>
-        <w:pStyle w:val="Normal"/>
-        <w:spacing w:lineRule="auto" w:line="9" w:before="240" w:after="0"/>
-        <w:rPr/>
-      </w:pPr>
-      <w:r>
-        <w:rPr/>
-      </w:r>
-    </w:p>
-    <w:p>
-      <w:pPr>
-        <w:pStyle w:val="Normal"/>
-        <w:spacing w:lineRule="auto" w:line="9" w:before="240" w:after="0"/>
-        <w:rPr/>
-      </w:pPr>
-      <w:r>
-        <w:rPr/>
+        <w:t xml:space="preserve"> select * from notebook order by quantity asc ;</w:t>
+      </w:r>
+    </w:p>
+    <w:p>
+      <w:pPr>
+        <w:pStyle w:val="Normal"/>
+        <w:spacing w:lineRule="auto" w:line="7" w:before="240" w:after="0"/>
+        <w:rPr/>
+      </w:pPr>
+      <w:r>
+        <w:rPr/>
+        <w:t>+-------+------------------+------------+-----------------+</w:t>
+      </w:r>
+    </w:p>
+    <w:p>
+      <w:pPr>
+        <w:pStyle w:val="Normal"/>
+        <w:rPr/>
+      </w:pPr>
+      <w:r>
+        <w:rPr/>
+        <w:t>| Sno | BRAND           |   TYPE   |  QUANTITY |</w:t>
+      </w:r>
+    </w:p>
+    <w:p>
+      <w:pPr>
+        <w:pStyle w:val="Normal"/>
+        <w:rPr/>
+      </w:pPr>
+      <w:r>
+        <w:rPr/>
+        <w:t>+------+-------------------+-------------+----------------+</w:t>
+      </w:r>
+    </w:p>
+    <w:p>
+      <w:pPr>
+        <w:pStyle w:val="Normal"/>
+        <w:rPr/>
+      </w:pPr>
+      <w:r>
+        <w:rPr/>
+        <w:t>|   3    | Classmate       | Rough    |    15            |</w:t>
+      </w:r>
+    </w:p>
+    <w:p>
+      <w:pPr>
+        <w:pStyle w:val="Normal"/>
+        <w:rPr/>
+      </w:pPr>
+      <w:r>
+        <w:rPr/>
+        <w:t>|   4    | Checkmate      | Rough    |   110</w:t>
+        <w:tab/>
+        <w:t xml:space="preserve">   |</w:t>
+      </w:r>
+    </w:p>
+    <w:p>
+      <w:pPr>
+        <w:pStyle w:val="Normal"/>
+        <w:rPr/>
+      </w:pPr>
+      <w:r>
+        <w:rPr/>
+        <w:t>|   2    | Classmate       | fair          |   130</w:t>
+        <w:tab/>
+        <w:t xml:space="preserve">   |</w:t>
+      </w:r>
+    </w:p>
+    <w:p>
+      <w:pPr>
+        <w:pStyle w:val="Normal"/>
+        <w:rPr/>
+      </w:pPr>
+      <w:r>
+        <w:rPr/>
+        <w:t>|   5    | Checkmate      | Fair        |   150</w:t>
+        <w:tab/>
+        <w:t xml:space="preserve">   |</w:t>
+      </w:r>
+    </w:p>
+    <w:p>
+      <w:pPr>
+        <w:pStyle w:val="Normal"/>
+        <w:rPr/>
+      </w:pPr>
+      <w:r>
+        <w:rPr/>
+        <w:t>+------+--------------------+------------+----------------+</w:t>
+      </w:r>
+    </w:p>
+    <w:p>
+      <w:pPr>
+        <w:pStyle w:val="Normal"/>
+        <w:rPr/>
+      </w:pPr>
+      <w:r>
+        <w:rPr/>
+      </w:r>
+    </w:p>
+    <w:p>
+      <w:pPr>
+        <w:pStyle w:val="Normal"/>
+        <w:spacing w:lineRule="auto" w:line="7" w:before="240" w:after="0"/>
+        <w:rPr/>
+      </w:pPr>
+      <w:r>
+        <w:rPr/>
+      </w:r>
+    </w:p>
+    <w:p>
+      <w:pPr>
+        <w:pStyle w:val="Normal"/>
+        <w:rPr>
+          <w:b/>
+          <w:b/>
+          <w:bCs/>
+          <w:sz w:val="24"/>
+          <w:szCs w:val="24"/>
+        </w:rPr>
+      </w:pPr>
+      <w:r>
+        <w:rPr>
+          <w:b/>
+          <w:bCs/>
+          <w:sz w:val="24"/>
+          <w:szCs w:val="24"/>
+        </w:rPr>
+        <w:tab/>
+        <w:tab/>
+        <w:t>MYSQL   JOINS   : -</w:t>
       </w:r>
     </w:p>
     <w:p>
@@ -1192,19 +1847,134 @@
         <w:pStyle w:val="Normal"/>
         <w:numPr>
           <w:ilvl w:val="0"/>
-          <w:numId w:val="4"/>
+          <w:numId w:val="2"/>
         </w:numPr>
         <w:spacing w:lineRule="auto" w:line="240" w:before="240" w:after="240"/>
         <w:ind w:left="720" w:right="0" w:hanging="360"/>
-        <w:rPr/>
-      </w:pPr>
-      <w:r>
-        <w:rPr>
-          <w:b/>
-          <w:sz w:val="24"/>
-          <w:szCs w:val="24"/>
-        </w:rPr>
-        <w:t>Sorting :-   ( order by )</w:t>
+        <w:rPr>
+          <w:b/>
+          <w:b/>
+        </w:rPr>
+      </w:pPr>
+      <w:r>
+        <w:rPr>
+          <w:b/>
+        </w:rPr>
+        <w:t>JOIN :-</w:t>
+      </w:r>
+    </w:p>
+    <w:p>
+      <w:pPr>
+        <w:pStyle w:val="Normal"/>
+        <w:spacing w:lineRule="auto" w:line="7" w:before="240" w:after="0"/>
+        <w:rPr/>
+      </w:pPr>
+      <w:r>
+        <w:rPr/>
+        <w:t>Mysql &gt;</w:t>
+      </w:r>
+    </w:p>
+    <w:p>
+      <w:pPr>
+        <w:pStyle w:val="Normal"/>
+        <w:spacing w:lineRule="auto" w:line="7" w:before="240" w:after="0"/>
+        <w:rPr>
+          <w:b/>
+          <w:b/>
+        </w:rPr>
+      </w:pPr>
+      <w:r>
+        <w:rPr>
+          <w:b/>
+        </w:rPr>
+        <w:t>select a.quantity , a.brand from notebook a right join books b on quantity = quant ;</w:t>
+      </w:r>
+    </w:p>
+    <w:p>
+      <w:pPr>
+        <w:pStyle w:val="Normal"/>
+        <w:spacing w:lineRule="auto" w:line="7" w:before="240" w:after="0"/>
+        <w:rPr/>
+      </w:pPr>
+      <w:r>
+        <w:rPr/>
+        <w:t>+----------+-----------+</w:t>
+      </w:r>
+    </w:p>
+    <w:p>
+      <w:pPr>
+        <w:pStyle w:val="Normal"/>
+        <w:spacing w:lineRule="auto" w:line="7" w:before="240" w:after="0"/>
+        <w:rPr/>
+      </w:pPr>
+      <w:r>
+        <w:rPr/>
+        <w:t>| quantity | brand |</w:t>
+      </w:r>
+    </w:p>
+    <w:p>
+      <w:pPr>
+        <w:pStyle w:val="Normal"/>
+        <w:spacing w:lineRule="auto" w:line="7" w:before="240" w:after="0"/>
+        <w:rPr/>
+      </w:pPr>
+      <w:r>
+        <w:rPr/>
+        <w:t>+----------+-----------+</w:t>
+      </w:r>
+    </w:p>
+    <w:p>
+      <w:pPr>
+        <w:pStyle w:val="Normal"/>
+        <w:spacing w:lineRule="auto" w:line="7" w:before="240" w:after="0"/>
+        <w:rPr/>
+      </w:pPr>
+      <w:r>
+        <w:rPr/>
+        <w:t>| 130 | Classmate |</w:t>
+      </w:r>
+    </w:p>
+    <w:p>
+      <w:pPr>
+        <w:pStyle w:val="Normal"/>
+        <w:spacing w:lineRule="auto" w:line="7" w:before="240" w:after="0"/>
+        <w:rPr/>
+      </w:pPr>
+      <w:r>
+        <w:rPr/>
+        <w:t>| 15 | Classmate |</w:t>
+      </w:r>
+    </w:p>
+    <w:p>
+      <w:pPr>
+        <w:pStyle w:val="Normal"/>
+        <w:spacing w:lineRule="auto" w:line="7" w:before="240" w:after="0"/>
+        <w:rPr/>
+      </w:pPr>
+      <w:r>
+        <w:rPr/>
+        <w:t>| 150 | Checkmate |</w:t>
+      </w:r>
+    </w:p>
+    <w:p>
+      <w:pPr>
+        <w:pStyle w:val="Normal"/>
+        <w:spacing w:lineRule="auto" w:line="7" w:before="240" w:after="0"/>
+        <w:rPr/>
+      </w:pPr>
+      <w:r>
+        <w:rPr/>
+        <w:t>+----------+-----------+</w:t>
+      </w:r>
+    </w:p>
+    <w:p>
+      <w:pPr>
+        <w:pStyle w:val="Normal"/>
+        <w:spacing w:lineRule="auto" w:line="7" w:before="240" w:after="0"/>
+        <w:rPr/>
+      </w:pPr>
+      <w:r>
+        <w:rPr/>
       </w:r>
     </w:p>
     <w:p>
@@ -1212,294 +1982,8 @@
         <w:pStyle w:val="Normal"/>
         <w:numPr>
           <w:ilvl w:val="0"/>
-          <w:numId w:val="0"/>
+          <w:numId w:val="10"/>
         </w:numPr>
-        <w:spacing w:lineRule="auto" w:line="240" w:before="240" w:after="240"/>
-        <w:ind w:left="1080" w:right="0" w:hanging="0"/>
-        <w:rPr/>
-      </w:pPr>
-      <w:r>
-        <w:rPr/>
-        <w:t>mysql&gt;</w:t>
-      </w:r>
-      <w:r>
-        <w:rPr>
-          <w:b/>
-        </w:rPr>
-        <w:t xml:space="preserve"> select * from notebook order by quantity asc ;</w:t>
-      </w:r>
-    </w:p>
-    <w:p>
-      <w:pPr>
-        <w:pStyle w:val="Normal"/>
-        <w:spacing w:lineRule="auto" w:line="9" w:before="240" w:after="0"/>
-        <w:rPr/>
-      </w:pPr>
-      <w:r>
-        <w:rPr/>
-        <w:t>+-------+------------------+------------+-----------------+</w:t>
-      </w:r>
-    </w:p>
-    <w:p>
-      <w:pPr>
-        <w:pStyle w:val="Normal"/>
-        <w:rPr/>
-      </w:pPr>
-      <w:r>
-        <w:rPr/>
-        <w:t>| Sno | BRAND           |   TYPE   |  QUANTITY |</w:t>
-      </w:r>
-    </w:p>
-    <w:p>
-      <w:pPr>
-        <w:pStyle w:val="Normal"/>
-        <w:rPr/>
-      </w:pPr>
-      <w:r>
-        <w:rPr/>
-        <w:t>+------+-------------------+-------------+----------------+</w:t>
-      </w:r>
-    </w:p>
-    <w:p>
-      <w:pPr>
-        <w:pStyle w:val="Normal"/>
-        <w:rPr/>
-      </w:pPr>
-      <w:r>
-        <w:rPr/>
-        <w:t>|   3    | Classmate       | Rough    |    15            |</w:t>
-      </w:r>
-    </w:p>
-    <w:p>
-      <w:pPr>
-        <w:pStyle w:val="Normal"/>
-        <w:rPr/>
-      </w:pPr>
-      <w:r>
-        <w:rPr/>
-        <w:t>|   4    | Checkmate      | Rough    |   110</w:t>
-        <w:tab/>
-        <w:t xml:space="preserve">   |</w:t>
-      </w:r>
-    </w:p>
-    <w:p>
-      <w:pPr>
-        <w:pStyle w:val="Normal"/>
-        <w:rPr/>
-      </w:pPr>
-      <w:r>
-        <w:rPr/>
-        <w:t>|   2    | Classmate       | fair          |   130</w:t>
-        <w:tab/>
-        <w:t xml:space="preserve">   |</w:t>
-      </w:r>
-    </w:p>
-    <w:p>
-      <w:pPr>
-        <w:pStyle w:val="Normal"/>
-        <w:rPr/>
-      </w:pPr>
-      <w:r>
-        <w:rPr/>
-        <w:t>|   5    | Checkmate      | Fair        |   150</w:t>
-        <w:tab/>
-        <w:t xml:space="preserve">   |</w:t>
-      </w:r>
-    </w:p>
-    <w:p>
-      <w:pPr>
-        <w:pStyle w:val="Normal"/>
-        <w:rPr/>
-      </w:pPr>
-      <w:r>
-        <w:rPr/>
-        <w:t>+------+--------------------+------------+----------------+</w:t>
-      </w:r>
-    </w:p>
-    <w:p>
-      <w:pPr>
-        <w:pStyle w:val="Normal"/>
-        <w:rPr/>
-      </w:pPr>
-      <w:r>
-        <w:rPr/>
-      </w:r>
-    </w:p>
-    <w:p>
-      <w:pPr>
-        <w:pStyle w:val="Normal"/>
-        <w:spacing w:lineRule="auto" w:line="9" w:before="240" w:after="0"/>
-        <w:rPr/>
-      </w:pPr>
-      <w:r>
-        <w:rPr/>
-      </w:r>
-    </w:p>
-    <w:p>
-      <w:pPr>
-        <w:pStyle w:val="Normal"/>
-        <w:rPr>
-          <w:b/>
-          <w:b/>
-          <w:bCs/>
-          <w:sz w:val="24"/>
-          <w:szCs w:val="24"/>
-        </w:rPr>
-      </w:pPr>
-      <w:r>
-        <w:rPr>
-          <w:b/>
-          <w:bCs/>
-          <w:sz w:val="24"/>
-          <w:szCs w:val="24"/>
-        </w:rPr>
-        <w:tab/>
-        <w:tab/>
-        <w:t>MYSQL   JOINS   : -</w:t>
-      </w:r>
-    </w:p>
-    <w:p>
-      <w:pPr>
-        <w:pStyle w:val="Normal"/>
-        <w:numPr>
-          <w:ilvl w:val="0"/>
-          <w:numId w:val="1"/>
-        </w:numPr>
-        <w:spacing w:lineRule="auto" w:line="240" w:before="240" w:after="240"/>
-        <w:ind w:left="720" w:right="0" w:hanging="360"/>
-        <w:rPr>
-          <w:b/>
-          <w:b/>
-        </w:rPr>
-      </w:pPr>
-      <w:r>
-        <w:rPr>
-          <w:b/>
-        </w:rPr>
-        <w:t>JOIN :-</w:t>
-      </w:r>
-    </w:p>
-    <w:p>
-      <w:pPr>
-        <w:pStyle w:val="Normal"/>
-        <w:spacing w:lineRule="auto" w:line="9" w:before="240" w:after="0"/>
-        <w:rPr/>
-      </w:pPr>
-      <w:r>
-        <w:rPr/>
-        <w:t>Mysql &gt;</w:t>
-      </w:r>
-    </w:p>
-    <w:p>
-      <w:pPr>
-        <w:pStyle w:val="Normal"/>
-        <w:spacing w:lineRule="auto" w:line="9" w:before="240" w:after="0"/>
-        <w:rPr>
-          <w:b/>
-          <w:b/>
-        </w:rPr>
-      </w:pPr>
-      <w:r>
-        <w:rPr>
-          <w:b/>
-        </w:rPr>
-        <w:t>select a.quantity , a.brand from notebook a right join books b on quantity = quant ;</w:t>
-      </w:r>
-    </w:p>
-    <w:p>
-      <w:pPr>
-        <w:pStyle w:val="Normal"/>
-        <w:spacing w:lineRule="auto" w:line="9" w:before="240" w:after="0"/>
-        <w:rPr/>
-      </w:pPr>
-      <w:r>
-        <w:rPr/>
-        <w:t>+----------+-----------+</w:t>
-      </w:r>
-    </w:p>
-    <w:p>
-      <w:pPr>
-        <w:pStyle w:val="Normal"/>
-        <w:spacing w:lineRule="auto" w:line="9" w:before="240" w:after="0"/>
-        <w:rPr/>
-      </w:pPr>
-      <w:r>
-        <w:rPr/>
-        <w:t>| quantity | brand |</w:t>
-      </w:r>
-    </w:p>
-    <w:p>
-      <w:pPr>
-        <w:pStyle w:val="Normal"/>
-        <w:spacing w:lineRule="auto" w:line="9" w:before="240" w:after="0"/>
-        <w:rPr/>
-      </w:pPr>
-      <w:r>
-        <w:rPr/>
-        <w:t>+----------+-----------+</w:t>
-      </w:r>
-    </w:p>
-    <w:p>
-      <w:pPr>
-        <w:pStyle w:val="Normal"/>
-        <w:spacing w:lineRule="auto" w:line="9" w:before="240" w:after="0"/>
-        <w:rPr/>
-      </w:pPr>
-      <w:r>
-        <w:rPr/>
-        <w:t>| 130 | Classmate |</w:t>
-      </w:r>
-    </w:p>
-    <w:p>
-      <w:pPr>
-        <w:pStyle w:val="Normal"/>
-        <w:spacing w:lineRule="auto" w:line="9" w:before="240" w:after="0"/>
-        <w:rPr/>
-      </w:pPr>
-      <w:r>
-        <w:rPr/>
-        <w:t>| 15 | Classmate |</w:t>
-      </w:r>
-    </w:p>
-    <w:p>
-      <w:pPr>
-        <w:pStyle w:val="Normal"/>
-        <w:spacing w:lineRule="auto" w:line="9" w:before="240" w:after="0"/>
-        <w:rPr/>
-      </w:pPr>
-      <w:r>
-        <w:rPr/>
-        <w:t>| 150 | Checkmate |</w:t>
-      </w:r>
-    </w:p>
-    <w:p>
-      <w:pPr>
-        <w:pStyle w:val="Normal"/>
-        <w:spacing w:lineRule="auto" w:line="9" w:before="240" w:after="0"/>
-        <w:rPr/>
-      </w:pPr>
-      <w:r>
-        <w:rPr/>
-        <w:t>+----------+-----------+</w:t>
-      </w:r>
-    </w:p>
-    <w:p>
-      <w:pPr>
-        <w:pStyle w:val="Normal"/>
-        <w:spacing w:lineRule="auto" w:line="9" w:before="240" w:after="0"/>
-        <w:rPr/>
-      </w:pPr>
-      <w:r>
-        <w:rPr/>
-      </w:r>
-    </w:p>
-    <w:p>
-      <w:pPr>
-        <w:pStyle w:val="Normal"/>
-        <w:numPr>
-          <w:ilvl w:val="0"/>
-          <w:numId w:val="9"/>
-        </w:numPr>
         <w:rPr>
           <w:b/>
           <w:b/>
@@ -1534,7 +2018,7 @@
     <w:p>
       <w:pPr>
         <w:pStyle w:val="Normal"/>
-        <w:spacing w:lineRule="auto" w:line="9" w:before="240" w:after="0"/>
+        <w:spacing w:lineRule="auto" w:line="7" w:before="240" w:after="0"/>
         <w:rPr/>
       </w:pPr>
       <w:r>
@@ -1586,7 +2070,7 @@
     <w:p>
       <w:pPr>
         <w:pStyle w:val="Normal"/>
-        <w:spacing w:lineRule="auto" w:line="9" w:before="240" w:after="0"/>
+        <w:spacing w:lineRule="auto" w:line="7" w:before="240" w:after="0"/>
         <w:rPr/>
       </w:pPr>
       <w:r>
@@ -1606,7 +2090,10 @@
     <w:p>
       <w:pPr>
         <w:pStyle w:val="Normal"/>
-        <w:rPr/>
+        <w:rPr>
+          <w:rFonts w:ascii="Courier New" w:hAnsi="Courier New" w:eastAsia="Courier New" w:cs="Courier New"/>
+          <w:color w:val="666600"/>
+        </w:rPr>
       </w:pPr>
       <w:r>
         <w:rPr>
@@ -1655,13 +2142,7 @@
         <w:rPr>
           <w:rFonts w:eastAsia="Courier New" w:cs="Courier New" w:ascii="Courier New" w:hAnsi="Courier New"/>
         </w:rPr>
-        <w:t xml:space="preserve"> tutorial_count </w:t>
-      </w:r>
-      <w:r>
-        <w:rPr>
-          <w:rFonts w:eastAsia="Courier New" w:cs="Courier New" w:ascii="Courier New" w:hAnsi="Courier New"/>
-        </w:rPr>
-        <w:t>|</w:t>
+        <w:t xml:space="preserve"> tutorial_count |</w:t>
       </w:r>
     </w:p>
     <w:p>
@@ -1788,7 +2269,7 @@
     <w:p>
       <w:pPr>
         <w:pStyle w:val="Normal"/>
-        <w:spacing w:lineRule="auto" w:line="9" w:before="240" w:after="0"/>
+        <w:spacing w:lineRule="auto" w:line="7" w:before="240" w:after="0"/>
         <w:rPr>
           <w:rFonts w:ascii="Courier New" w:hAnsi="Courier New" w:eastAsia="Courier New" w:cs="Courier New"/>
           <w:color w:val="666600"/>
@@ -1804,11 +2285,7 @@
     <w:p>
       <w:pPr>
         <w:pStyle w:val="Normal"/>
-        <w:rPr>
-          <w:b/>
-          <w:b/>
-          <w:bCs/>
-        </w:rPr>
+        <w:rPr/>
       </w:pPr>
       <w:r>
         <w:rPr>
@@ -2071,7 +2548,7 @@
     <w:p>
       <w:pPr>
         <w:pStyle w:val="Normal"/>
-        <w:spacing w:lineRule="auto" w:line="9" w:before="240" w:after="0"/>
+        <w:spacing w:lineRule="auto" w:line="7" w:before="240" w:after="0"/>
         <w:rPr/>
       </w:pPr>
       <w:r>
@@ -3755,14 +4232,14 @@
         </w:tblCellMar>
       </w:tblPr>
       <w:tblGrid>
-        <w:gridCol w:w="3273"/>
-        <w:gridCol w:w="5752"/>
+        <w:gridCol w:w="3272"/>
+        <w:gridCol w:w="5754"/>
       </w:tblGrid>
       <w:tr>
         <w:trPr/>
         <w:tc>
           <w:tcPr>
-            <w:tcW w:w="3273" w:type="dxa"/>
+            <w:tcW w:w="3272" w:type="dxa"/>
             <w:tcBorders/>
             <w:shd w:fill="auto" w:val="clear"/>
             <w:vAlign w:val="center"/>
@@ -3781,7 +4258,7 @@
         </w:tc>
         <w:tc>
           <w:tcPr>
-            <w:tcW w:w="5752" w:type="dxa"/>
+            <w:tcW w:w="5754" w:type="dxa"/>
             <w:tcBorders/>
             <w:shd w:fill="auto" w:val="clear"/>
             <w:vAlign w:val="center"/>
@@ -3803,7 +4280,7 @@
         <w:trPr/>
         <w:tc>
           <w:tcPr>
-            <w:tcW w:w="3273" w:type="dxa"/>
+            <w:tcW w:w="3272" w:type="dxa"/>
             <w:tcBorders/>
             <w:shd w:fill="auto" w:val="clear"/>
             <w:vAlign w:val="center"/>
@@ -3822,7 +4299,7 @@
         </w:tc>
         <w:tc>
           <w:tcPr>
-            <w:tcW w:w="5752" w:type="dxa"/>
+            <w:tcW w:w="5754" w:type="dxa"/>
             <w:tcBorders/>
             <w:shd w:fill="auto" w:val="clear"/>
             <w:vAlign w:val="center"/>
@@ -3844,7 +4321,7 @@
         <w:trPr/>
         <w:tc>
           <w:tcPr>
-            <w:tcW w:w="3273" w:type="dxa"/>
+            <w:tcW w:w="3272" w:type="dxa"/>
             <w:tcBorders/>
             <w:shd w:fill="auto" w:val="clear"/>
             <w:vAlign w:val="center"/>
@@ -3863,7 +4340,7 @@
         </w:tc>
         <w:tc>
           <w:tcPr>
-            <w:tcW w:w="5752" w:type="dxa"/>
+            <w:tcW w:w="5754" w:type="dxa"/>
             <w:tcBorders/>
             <w:shd w:fill="auto" w:val="clear"/>
             <w:vAlign w:val="center"/>
@@ -3885,7 +4362,7 @@
         <w:trPr/>
         <w:tc>
           <w:tcPr>
-            <w:tcW w:w="3273" w:type="dxa"/>
+            <w:tcW w:w="3272" w:type="dxa"/>
             <w:tcBorders/>
             <w:shd w:fill="auto" w:val="clear"/>
             <w:vAlign w:val="center"/>
@@ -3904,7 +4381,7 @@
         </w:tc>
         <w:tc>
           <w:tcPr>
-            <w:tcW w:w="5752" w:type="dxa"/>
+            <w:tcW w:w="5754" w:type="dxa"/>
             <w:tcBorders/>
             <w:shd w:fill="auto" w:val="clear"/>
             <w:vAlign w:val="center"/>
@@ -3926,7 +4403,7 @@
         <w:trPr/>
         <w:tc>
           <w:tcPr>
-            <w:tcW w:w="3273" w:type="dxa"/>
+            <w:tcW w:w="3272" w:type="dxa"/>
             <w:tcBorders/>
             <w:shd w:fill="auto" w:val="clear"/>
             <w:vAlign w:val="center"/>
@@ -3945,7 +4422,7 @@
         </w:tc>
         <w:tc>
           <w:tcPr>
-            <w:tcW w:w="5752" w:type="dxa"/>
+            <w:tcW w:w="5754" w:type="dxa"/>
             <w:tcBorders/>
             <w:shd w:fill="auto" w:val="clear"/>
             <w:vAlign w:val="center"/>
@@ -3967,7 +4444,7 @@
         <w:trPr/>
         <w:tc>
           <w:tcPr>
-            <w:tcW w:w="3273" w:type="dxa"/>
+            <w:tcW w:w="3272" w:type="dxa"/>
             <w:tcBorders/>
             <w:shd w:fill="auto" w:val="clear"/>
             <w:vAlign w:val="center"/>
@@ -3986,7 +4463,7 @@
         </w:tc>
         <w:tc>
           <w:tcPr>
-            <w:tcW w:w="5752" w:type="dxa"/>
+            <w:tcW w:w="5754" w:type="dxa"/>
             <w:tcBorders/>
             <w:shd w:fill="auto" w:val="clear"/>
             <w:vAlign w:val="center"/>
@@ -4008,7 +4485,7 @@
         <w:trPr/>
         <w:tc>
           <w:tcPr>
-            <w:tcW w:w="3273" w:type="dxa"/>
+            <w:tcW w:w="3272" w:type="dxa"/>
             <w:tcBorders/>
             <w:shd w:fill="auto" w:val="clear"/>
             <w:vAlign w:val="center"/>
@@ -4027,7 +4504,7 @@
         </w:tc>
         <w:tc>
           <w:tcPr>
-            <w:tcW w:w="5752" w:type="dxa"/>
+            <w:tcW w:w="5754" w:type="dxa"/>
             <w:tcBorders/>
             <w:shd w:fill="auto" w:val="clear"/>
             <w:vAlign w:val="center"/>
@@ -4049,7 +4526,7 @@
         <w:trPr/>
         <w:tc>
           <w:tcPr>
-            <w:tcW w:w="3273" w:type="dxa"/>
+            <w:tcW w:w="3272" w:type="dxa"/>
             <w:tcBorders/>
             <w:shd w:fill="auto" w:val="clear"/>
             <w:vAlign w:val="center"/>
@@ -4068,7 +4545,7 @@
         </w:tc>
         <w:tc>
           <w:tcPr>
-            <w:tcW w:w="5752" w:type="dxa"/>
+            <w:tcW w:w="5754" w:type="dxa"/>
             <w:tcBorders/>
             <w:shd w:fill="auto" w:val="clear"/>
             <w:vAlign w:val="center"/>
@@ -4829,73 +5306,318 @@
     <w:p>
       <w:pPr>
         <w:pStyle w:val="Normal"/>
-        <w:rPr/>
-      </w:pPr>
-      <w:r>
-        <w:rPr/>
-      </w:r>
-    </w:p>
-    <w:p>
-      <w:pPr>
-        <w:pStyle w:val="Normal"/>
-        <w:rPr/>
-      </w:pPr>
-      <w:r>
-        <w:rPr/>
-      </w:r>
-    </w:p>
-    <w:p>
-      <w:pPr>
-        <w:pStyle w:val="Normal"/>
-        <w:rPr/>
-      </w:pPr>
-      <w:r>
-        <w:rPr/>
-      </w:r>
-    </w:p>
-    <w:p>
-      <w:pPr>
-        <w:pStyle w:val="Normal"/>
-        <w:rPr/>
-      </w:pPr>
-      <w:r>
-        <w:rPr/>
-      </w:r>
-    </w:p>
-    <w:p>
-      <w:pPr>
-        <w:pStyle w:val="Normal"/>
-        <w:rPr/>
-      </w:pPr>
-      <w:r>
-        <w:rPr/>
-      </w:r>
-    </w:p>
-    <w:p>
-      <w:pPr>
-        <w:pStyle w:val="Normal"/>
-        <w:rPr/>
-      </w:pPr>
-      <w:r>
-        <w:rPr/>
-      </w:r>
-    </w:p>
-    <w:p>
-      <w:pPr>
-        <w:pStyle w:val="Normal"/>
-        <w:rPr/>
-      </w:pPr>
-      <w:r>
-        <w:rPr/>
-      </w:r>
-    </w:p>
-    <w:p>
-      <w:pPr>
-        <w:pStyle w:val="Normal"/>
-        <w:rPr/>
-      </w:pPr>
-      <w:r>
-        <w:rPr/>
+        <w:rPr>
+          <w:b/>
+          <w:b/>
+          <w:bCs/>
+        </w:rPr>
+      </w:pPr>
+      <w:r>
+        <w:rPr>
+          <w:b/>
+          <w:bCs/>
+        </w:rPr>
+      </w:r>
+    </w:p>
+    <w:p>
+      <w:pPr>
+        <w:pStyle w:val="Normal"/>
+        <w:rPr/>
+      </w:pPr>
+      <w:r>
+        <w:rPr>
+          <w:b/>
+          <w:bCs/>
+        </w:rPr>
+        <w:t xml:space="preserve">INDEX  : -   </w:t>
+      </w:r>
+      <w:r>
+        <w:rPr/>
+        <w:t xml:space="preserve"> </w:t>
+      </w:r>
+      <w:r>
+        <w:rPr/>
+        <w:t xml:space="preserve">To find the rows matching a </w:t>
+      </w:r>
+      <w:r>
+        <w:rPr>
+          <w:rStyle w:val="SourceText"/>
+        </w:rPr>
+        <w:t>WHERE</w:t>
+      </w:r>
+      <w:r>
+        <w:rPr/>
+        <w:t xml:space="preserve"> clause quickly. </w:t>
+      </w:r>
+    </w:p>
+    <w:p>
+      <w:pPr>
+        <w:pStyle w:val="Normal"/>
+        <w:rPr/>
+      </w:pPr>
+      <w:r>
+        <w:rPr/>
+        <w:tab/>
+        <w:t xml:space="preserve">       </w:t>
+      </w:r>
+      <w:r>
+        <w:rPr/>
+        <w:t>Automatic create the indexes of PRIMARY KEY and UNIQUE columns.</w:t>
+      </w:r>
+    </w:p>
+    <w:p>
+      <w:pPr>
+        <w:pStyle w:val="Normal"/>
+        <w:rPr>
+          <w:b/>
+          <w:b/>
+          <w:bCs/>
+        </w:rPr>
+      </w:pPr>
+      <w:r>
+        <w:rPr>
+          <w:b/>
+          <w:bCs/>
+        </w:rPr>
+      </w:r>
+    </w:p>
+    <w:p>
+      <w:pPr>
+        <w:pStyle w:val="Normal"/>
+        <w:rPr>
+          <w:b/>
+          <w:b/>
+          <w:bCs/>
+        </w:rPr>
+      </w:pPr>
+      <w:r>
+        <w:rPr>
+          <w:b/>
+          <w:bCs/>
+        </w:rPr>
+        <w:t xml:space="preserve">mysql&gt; create index studob on human (dob) ;  </w:t>
+      </w:r>
+    </w:p>
+    <w:p>
+      <w:pPr>
+        <w:pStyle w:val="Normal"/>
+        <w:rPr>
+          <w:b/>
+          <w:b/>
+          <w:bCs/>
+        </w:rPr>
+      </w:pPr>
+      <w:r>
+        <w:rPr>
+          <w:b/>
+          <w:bCs/>
+        </w:rPr>
+        <w:t>mysql&gt; show index from human ;</w:t>
+      </w:r>
+    </w:p>
+    <w:p>
+      <w:pPr>
+        <w:pStyle w:val="Normal"/>
+        <w:rPr/>
+      </w:pPr>
+      <w:r>
+        <w:rPr/>
+        <w:t>| Table | Non_unique | Key_name | Seq_in_index | Column_name | Collation | Cardinality | Sub_part | Packed | Null | Index_type | Comment | Index_comment |</w:t>
+      </w:r>
+    </w:p>
+    <w:p>
+      <w:pPr>
+        <w:pStyle w:val="Normal"/>
+        <w:rPr/>
+      </w:pPr>
+      <w:r>
+        <w:rPr/>
+        <w:t>+-------+------------+----------+--------------+-------------+-----------+-------------+----------+--------+------</w:t>
+      </w:r>
+    </w:p>
+    <w:p>
+      <w:pPr>
+        <w:pStyle w:val="Normal"/>
+        <w:rPr/>
+      </w:pPr>
+      <w:r>
+        <w:rPr/>
+        <w:t>| human |          0 |</w:t>
+      </w:r>
+      <w:r>
+        <w:rPr>
+          <w:b/>
+          <w:bCs/>
+        </w:rPr>
+        <w:t xml:space="preserve"> PRIMARY </w:t>
+      </w:r>
+      <w:r>
+        <w:rPr/>
+        <w:t xml:space="preserve"> |            1 | id          | A         |           4 |     NULL | NULL   |      | BTREE      |         |               |</w:t>
+      </w:r>
+    </w:p>
+    <w:p>
+      <w:pPr>
+        <w:pStyle w:val="Normal"/>
+        <w:rPr/>
+      </w:pPr>
+      <w:r>
+        <w:rPr/>
+        <w:t>| human |          1 |</w:t>
+      </w:r>
+      <w:r>
+        <w:rPr>
+          <w:b/>
+          <w:bCs/>
+        </w:rPr>
+        <w:t xml:space="preserve"> studob</w:t>
+      </w:r>
+      <w:r>
+        <w:rPr/>
+        <w:t xml:space="preserve">   |            1 | dob         | A         |           4 |     NULL | NULL   |      | BTREE      |         |               |</w:t>
+      </w:r>
+      <w:r>
+        <w:rPr/>
+        <w:t>`</w:t>
+      </w:r>
+    </w:p>
+    <w:p>
+      <w:pPr>
+        <w:pStyle w:val="Normal"/>
+        <w:rPr>
+          <w:b/>
+          <w:b/>
+          <w:bCs/>
+        </w:rPr>
+      </w:pPr>
+      <w:r>
+        <w:rPr>
+          <w:b/>
+          <w:bCs/>
+        </w:rPr>
+      </w:r>
+    </w:p>
+    <w:p>
+      <w:pPr>
+        <w:pStyle w:val="Normal"/>
+        <w:rPr>
+          <w:b/>
+          <w:b/>
+          <w:bCs/>
+        </w:rPr>
+      </w:pPr>
+      <w:r>
+        <w:rPr>
+          <w:b/>
+          <w:bCs/>
+        </w:rPr>
+        <w:t xml:space="preserve">SUBQUERIES : -  </w:t>
+      </w:r>
+    </w:p>
+    <w:p>
+      <w:pPr>
+        <w:pStyle w:val="Normal"/>
+        <w:rPr>
+          <w:b/>
+          <w:b/>
+          <w:bCs/>
+        </w:rPr>
+      </w:pPr>
+      <w:r>
+        <w:rPr>
+          <w:b/>
+          <w:bCs/>
+        </w:rPr>
+        <w:t xml:space="preserve">mysql&gt; select name from student where course = (select course_id from course </w:t>
+      </w:r>
+    </w:p>
+    <w:p>
+      <w:pPr>
+        <w:pStyle w:val="Normal"/>
+        <w:rPr>
+          <w:b/>
+          <w:b/>
+          <w:bCs/>
+        </w:rPr>
+      </w:pPr>
+      <w:r>
+        <w:rPr>
+          <w:b/>
+          <w:bCs/>
+        </w:rPr>
+        <w:t xml:space="preserve">    </w:t>
+      </w:r>
+      <w:r>
+        <w:rPr>
+          <w:b/>
+          <w:bCs/>
+        </w:rPr>
+        <w:t>-&gt; where course_name = "B.tech" ) ;</w:t>
+      </w:r>
+    </w:p>
+    <w:p>
+      <w:pPr>
+        <w:pStyle w:val="Normal"/>
+        <w:rPr/>
+      </w:pPr>
+      <w:r>
+        <w:rPr>
+          <w:b/>
+          <w:bCs/>
+        </w:rPr>
+        <w:t>+------------+</w:t>
+      </w:r>
+    </w:p>
+    <w:p>
+      <w:pPr>
+        <w:pStyle w:val="Normal"/>
+        <w:rPr/>
+      </w:pPr>
+      <w:r>
+        <w:rPr/>
+        <w:t>|  NAME    |</w:t>
+      </w:r>
+    </w:p>
+    <w:p>
+      <w:pPr>
+        <w:pStyle w:val="Normal"/>
+        <w:rPr/>
+      </w:pPr>
+      <w:r>
+        <w:rPr/>
+        <w:t xml:space="preserve">+------------+             </w:t>
+      </w:r>
+    </w:p>
+    <w:p>
+      <w:pPr>
+        <w:pStyle w:val="Normal"/>
+        <w:rPr/>
+      </w:pPr>
+      <w:r>
+        <w:rPr/>
+        <w:t xml:space="preserve">| Ram </w:t>
+        <w:tab/>
+        <w:t xml:space="preserve">      | </w:t>
+      </w:r>
+    </w:p>
+    <w:p>
+      <w:pPr>
+        <w:pStyle w:val="Normal"/>
+        <w:rPr/>
+      </w:pPr>
+      <w:r>
+        <w:rPr/>
+        <w:t>| jay           |</w:t>
+      </w:r>
+    </w:p>
+    <w:p>
+      <w:pPr>
+        <w:pStyle w:val="Normal"/>
+        <w:rPr/>
+      </w:pPr>
+      <w:r>
+        <w:rPr/>
+        <w:t>+------------+</w:t>
       </w:r>
     </w:p>
     <w:p>
@@ -5006,6 +5728,98 @@
   <w:abstractNum w:abstractNumId="1">
     <w:lvl w:ilvl="0">
       <w:start w:val="1"/>
+      <w:numFmt w:val="none"/>
+      <w:suff w:val="nothing"/>
+      <w:lvlText w:val=""/>
+      <w:lvlJc w:val="left"/>
+      <w:pPr>
+        <w:ind w:left="0" w:hanging="0"/>
+      </w:pPr>
+    </w:lvl>
+    <w:lvl w:ilvl="1">
+      <w:start w:val="1"/>
+      <w:numFmt w:val="none"/>
+      <w:suff w:val="nothing"/>
+      <w:lvlText w:val=""/>
+      <w:lvlJc w:val="left"/>
+      <w:pPr>
+        <w:ind w:left="0" w:hanging="0"/>
+      </w:pPr>
+    </w:lvl>
+    <w:lvl w:ilvl="2">
+      <w:start w:val="1"/>
+      <w:numFmt w:val="none"/>
+      <w:suff w:val="nothing"/>
+      <w:lvlText w:val=""/>
+      <w:lvlJc w:val="left"/>
+      <w:pPr>
+        <w:ind w:left="0" w:hanging="0"/>
+      </w:pPr>
+    </w:lvl>
+    <w:lvl w:ilvl="3">
+      <w:start w:val="1"/>
+      <w:numFmt w:val="none"/>
+      <w:suff w:val="nothing"/>
+      <w:lvlText w:val=""/>
+      <w:lvlJc w:val="left"/>
+      <w:pPr>
+        <w:ind w:left="0" w:hanging="0"/>
+      </w:pPr>
+    </w:lvl>
+    <w:lvl w:ilvl="4">
+      <w:start w:val="1"/>
+      <w:numFmt w:val="none"/>
+      <w:suff w:val="nothing"/>
+      <w:lvlText w:val=""/>
+      <w:lvlJc w:val="left"/>
+      <w:pPr>
+        <w:ind w:left="0" w:hanging="0"/>
+      </w:pPr>
+    </w:lvl>
+    <w:lvl w:ilvl="5">
+      <w:start w:val="1"/>
+      <w:numFmt w:val="none"/>
+      <w:suff w:val="nothing"/>
+      <w:lvlText w:val=""/>
+      <w:lvlJc w:val="left"/>
+      <w:pPr>
+        <w:ind w:left="0" w:hanging="0"/>
+      </w:pPr>
+    </w:lvl>
+    <w:lvl w:ilvl="6">
+      <w:start w:val="1"/>
+      <w:numFmt w:val="none"/>
+      <w:suff w:val="nothing"/>
+      <w:lvlText w:val=""/>
+      <w:lvlJc w:val="left"/>
+      <w:pPr>
+        <w:ind w:left="0" w:hanging="0"/>
+      </w:pPr>
+    </w:lvl>
+    <w:lvl w:ilvl="7">
+      <w:start w:val="1"/>
+      <w:numFmt w:val="none"/>
+      <w:suff w:val="nothing"/>
+      <w:lvlText w:val=""/>
+      <w:lvlJc w:val="left"/>
+      <w:pPr>
+        <w:ind w:left="0" w:hanging="0"/>
+      </w:pPr>
+    </w:lvl>
+    <w:lvl w:ilvl="8">
+      <w:start w:val="1"/>
+      <w:numFmt w:val="none"/>
+      <w:suff w:val="nothing"/>
+      <w:lvlText w:val=""/>
+      <w:lvlJc w:val="left"/>
+      <w:pPr>
+        <w:ind w:left="0" w:hanging="0"/>
+      </w:pPr>
+    </w:lvl>
+  </w:abstractNum>
+  <w:abstractNum w:abstractNumId="2">
+    <w:lvl w:ilvl="0">
+      <w:start w:val="1"/>
       <w:numFmt w:val="bullet"/>
       <w:lvlText w:val=""/>
       <w:lvlJc w:val="left"/>
@@ -5132,7 +5946,7 @@
       </w:rPr>
     </w:lvl>
   </w:abstractNum>
-  <w:abstractNum w:abstractNumId="2">
+  <w:abstractNum w:abstractNumId="3">
     <w:lvl w:ilvl="0">
       <w:start w:val="1"/>
       <w:numFmt w:val="bullet"/>
@@ -5262,135 +6076,6 @@
       </w:rPr>
     </w:lvl>
   </w:abstractNum>
-  <w:abstractNum w:abstractNumId="3">
-    <w:lvl w:ilvl="0">
-      <w:start w:val="1"/>
-      <w:numFmt w:val="bullet"/>
-      <w:lvlText w:val=""/>
-      <w:lvlJc w:val="left"/>
-      <w:pPr>
-        <w:ind w:left="720" w:hanging="360"/>
-      </w:pPr>
-      <w:rPr>
-        <w:rFonts w:ascii="Wingdings" w:hAnsi="Wingdings" w:cs="Wingdings" w:hint="default"/>
-        <w:u w:val="none"/>
-        <w:b/>
-        <w:rFonts w:cs="Wingdings"/>
-      </w:rPr>
-    </w:lvl>
-    <w:lvl w:ilvl="1">
-      <w:start w:val="1"/>
-      <w:numFmt w:val="bullet"/>
-      <w:lvlText w:val=""/>
-      <w:lvlJc w:val="left"/>
-      <w:pPr>
-        <w:ind w:left="1440" w:hanging="360"/>
-      </w:pPr>
-      <w:rPr>
-        <w:rFonts w:ascii="Wingdings 2" w:hAnsi="Wingdings 2" w:cs="Wingdings 2" w:hint="default"/>
-        <w:u w:val="none"/>
-        <w:rFonts w:cs="Wingdings 2"/>
-      </w:rPr>
-    </w:lvl>
-    <w:lvl w:ilvl="2">
-      <w:start w:val="1"/>
-      <w:numFmt w:val="bullet"/>
-      <w:lvlText w:val="■"/>
-      <w:lvlJc w:val="left"/>
-      <w:pPr>
-        <w:ind w:left="2160" w:hanging="360"/>
-      </w:pPr>
-      <w:rPr>
-        <w:rFonts w:ascii="OpenSymbol" w:hAnsi="OpenSymbol" w:cs="OpenSymbol" w:hint="default"/>
-        <w:u w:val="none"/>
-        <w:rFonts w:cs="OpenSymbol"/>
-      </w:rPr>
-    </w:lvl>
-    <w:lvl w:ilvl="3">
-      <w:start w:val="1"/>
-      <w:numFmt w:val="bullet"/>
-      <w:lvlText w:val=""/>
-      <w:lvlJc w:val="left"/>
-      <w:pPr>
-        <w:ind w:left="2880" w:hanging="360"/>
-      </w:pPr>
-      <w:rPr>
-        <w:rFonts w:ascii="Wingdings" w:hAnsi="Wingdings" w:cs="Wingdings" w:hint="default"/>
-        <w:u w:val="none"/>
-        <w:rFonts w:cs="Wingdings"/>
-      </w:rPr>
-    </w:lvl>
-    <w:lvl w:ilvl="4">
-      <w:start w:val="1"/>
-      <w:numFmt w:val="bullet"/>
-      <w:lvlText w:val=""/>
-      <w:lvlJc w:val="left"/>
-      <w:pPr>
-        <w:ind w:left="3600" w:hanging="360"/>
-      </w:pPr>
-      <w:rPr>
-        <w:rFonts w:ascii="Wingdings 2" w:hAnsi="Wingdings 2" w:cs="Wingdings 2" w:hint="default"/>
-        <w:u w:val="none"/>
-        <w:rFonts w:cs="Wingdings 2"/>
-      </w:rPr>
-    </w:lvl>
-    <w:lvl w:ilvl="5">
-      <w:start w:val="1"/>
-      <w:numFmt w:val="bullet"/>
-      <w:lvlText w:val="■"/>
-      <w:lvlJc w:val="left"/>
-      <w:pPr>
-        <w:ind w:left="4320" w:hanging="360"/>
-      </w:pPr>
-      <w:rPr>
-        <w:rFonts w:ascii="OpenSymbol" w:hAnsi="OpenSymbol" w:cs="OpenSymbol" w:hint="default"/>
-        <w:u w:val="none"/>
-        <w:rFonts w:cs="OpenSymbol"/>
-      </w:rPr>
-    </w:lvl>
-    <w:lvl w:ilvl="6">
-      <w:start w:val="1"/>
-      <w:numFmt w:val="bullet"/>
-      <w:lvlText w:val=""/>
-      <w:lvlJc w:val="left"/>
-      <w:pPr>
-        <w:ind w:left="5040" w:hanging="360"/>
-      </w:pPr>
-      <w:rPr>
-        <w:rFonts w:ascii="Wingdings" w:hAnsi="Wingdings" w:cs="Wingdings" w:hint="default"/>
-        <w:u w:val="none"/>
-        <w:rFonts w:cs="Wingdings"/>
-      </w:rPr>
-    </w:lvl>
-    <w:lvl w:ilvl="7">
-      <w:start w:val="1"/>
-      <w:numFmt w:val="bullet"/>
-      <w:lvlText w:val=""/>
-      <w:lvlJc w:val="left"/>
-      <w:pPr>
-        <w:ind w:left="5760" w:hanging="360"/>
-      </w:pPr>
-      <w:rPr>
-        <w:rFonts w:ascii="Wingdings 2" w:hAnsi="Wingdings 2" w:cs="Wingdings 2" w:hint="default"/>
-        <w:u w:val="none"/>
-        <w:rFonts w:cs="Wingdings 2"/>
-      </w:rPr>
-    </w:lvl>
-    <w:lvl w:ilvl="8">
-      <w:start w:val="1"/>
-      <w:numFmt w:val="bullet"/>
-      <w:lvlText w:val="■"/>
-      <w:lvlJc w:val="left"/>
-      <w:pPr>
-        <w:ind w:left="6480" w:hanging="360"/>
-      </w:pPr>
-      <w:rPr>
-        <w:rFonts w:ascii="OpenSymbol" w:hAnsi="OpenSymbol" w:cs="OpenSymbol" w:hint="default"/>
-        <w:u w:val="none"/>
-        <w:rFonts w:cs="OpenSymbol"/>
-      </w:rPr>
-    </w:lvl>
-  </w:abstractNum>
   <w:abstractNum w:abstractNumId="4">
     <w:lvl w:ilvl="0">
       <w:start w:val="1"/>
@@ -5403,6 +6088,7 @@
       <w:rPr>
         <w:rFonts w:ascii="Wingdings" w:hAnsi="Wingdings" w:cs="Wingdings" w:hint="default"/>
         <w:u w:val="none"/>
+        <w:b/>
         <w:rFonts w:cs="Wingdings"/>
       </w:rPr>
     </w:lvl>
@@ -5531,7 +6217,6 @@
       <w:rPr>
         <w:rFonts w:ascii="Wingdings" w:hAnsi="Wingdings" w:cs="Wingdings" w:hint="default"/>
         <w:u w:val="none"/>
-        <w:b/>
         <w:rFonts w:cs="Wingdings"/>
       </w:rPr>
     </w:lvl>
@@ -5660,6 +6345,7 @@
       <w:rPr>
         <w:rFonts w:ascii="Wingdings" w:hAnsi="Wingdings" w:cs="Wingdings" w:hint="default"/>
         <w:u w:val="none"/>
+        <w:b/>
         <w:rFonts w:cs="Wingdings"/>
       </w:rPr>
     </w:lvl>
@@ -5787,9 +6473,7 @@
       </w:pPr>
       <w:rPr>
         <w:rFonts w:ascii="Wingdings" w:hAnsi="Wingdings" w:cs="Wingdings" w:hint="default"/>
-        <w:sz w:val="26"/>
         <w:u w:val="none"/>
-        <w:b/>
         <w:rFonts w:cs="Wingdings"/>
       </w:rPr>
     </w:lvl>
@@ -5917,6 +6601,7 @@
       </w:pPr>
       <w:rPr>
         <w:rFonts w:ascii="Wingdings" w:hAnsi="Wingdings" w:cs="Wingdings" w:hint="default"/>
+        <w:sz w:val="26"/>
         <w:u w:val="none"/>
         <w:b/>
         <w:rFonts w:cs="Wingdings"/>
@@ -6168,6 +6853,135 @@
     <w:lvl w:ilvl="0">
       <w:start w:val="1"/>
       <w:numFmt w:val="bullet"/>
+      <w:lvlText w:val=""/>
+      <w:lvlJc w:val="left"/>
+      <w:pPr>
+        <w:ind w:left="720" w:hanging="360"/>
+      </w:pPr>
+      <w:rPr>
+        <w:rFonts w:ascii="Wingdings" w:hAnsi="Wingdings" w:cs="Wingdings" w:hint="default"/>
+        <w:u w:val="none"/>
+        <w:b/>
+        <w:rFonts w:cs="Wingdings"/>
+      </w:rPr>
+    </w:lvl>
+    <w:lvl w:ilvl="1">
+      <w:start w:val="1"/>
+      <w:numFmt w:val="bullet"/>
+      <w:lvlText w:val=""/>
+      <w:lvlJc w:val="left"/>
+      <w:pPr>
+        <w:ind w:left="1440" w:hanging="360"/>
+      </w:pPr>
+      <w:rPr>
+        <w:rFonts w:ascii="Wingdings 2" w:hAnsi="Wingdings 2" w:cs="Wingdings 2" w:hint="default"/>
+        <w:u w:val="none"/>
+        <w:rFonts w:cs="Wingdings 2"/>
+      </w:rPr>
+    </w:lvl>
+    <w:lvl w:ilvl="2">
+      <w:start w:val="1"/>
+      <w:numFmt w:val="bullet"/>
+      <w:lvlText w:val="■"/>
+      <w:lvlJc w:val="left"/>
+      <w:pPr>
+        <w:ind w:left="2160" w:hanging="360"/>
+      </w:pPr>
+      <w:rPr>
+        <w:rFonts w:ascii="OpenSymbol" w:hAnsi="OpenSymbol" w:cs="OpenSymbol" w:hint="default"/>
+        <w:u w:val="none"/>
+        <w:rFonts w:cs="OpenSymbol"/>
+      </w:rPr>
+    </w:lvl>
+    <w:lvl w:ilvl="3">
+      <w:start w:val="1"/>
+      <w:numFmt w:val="bullet"/>
+      <w:lvlText w:val=""/>
+      <w:lvlJc w:val="left"/>
+      <w:pPr>
+        <w:ind w:left="2880" w:hanging="360"/>
+      </w:pPr>
+      <w:rPr>
+        <w:rFonts w:ascii="Wingdings" w:hAnsi="Wingdings" w:cs="Wingdings" w:hint="default"/>
+        <w:u w:val="none"/>
+        <w:rFonts w:cs="Wingdings"/>
+      </w:rPr>
+    </w:lvl>
+    <w:lvl w:ilvl="4">
+      <w:start w:val="1"/>
+      <w:numFmt w:val="bullet"/>
+      <w:lvlText w:val=""/>
+      <w:lvlJc w:val="left"/>
+      <w:pPr>
+        <w:ind w:left="3600" w:hanging="360"/>
+      </w:pPr>
+      <w:rPr>
+        <w:rFonts w:ascii="Wingdings 2" w:hAnsi="Wingdings 2" w:cs="Wingdings 2" w:hint="default"/>
+        <w:u w:val="none"/>
+        <w:rFonts w:cs="Wingdings 2"/>
+      </w:rPr>
+    </w:lvl>
+    <w:lvl w:ilvl="5">
+      <w:start w:val="1"/>
+      <w:numFmt w:val="bullet"/>
+      <w:lvlText w:val="■"/>
+      <w:lvlJc w:val="left"/>
+      <w:pPr>
+        <w:ind w:left="4320" w:hanging="360"/>
+      </w:pPr>
+      <w:rPr>
+        <w:rFonts w:ascii="OpenSymbol" w:hAnsi="OpenSymbol" w:cs="OpenSymbol" w:hint="default"/>
+        <w:u w:val="none"/>
+        <w:rFonts w:cs="OpenSymbol"/>
+      </w:rPr>
+    </w:lvl>
+    <w:lvl w:ilvl="6">
+      <w:start w:val="1"/>
+      <w:numFmt w:val="bullet"/>
+      <w:lvlText w:val=""/>
+      <w:lvlJc w:val="left"/>
+      <w:pPr>
+        <w:ind w:left="5040" w:hanging="360"/>
+      </w:pPr>
+      <w:rPr>
+        <w:rFonts w:ascii="Wingdings" w:hAnsi="Wingdings" w:cs="Wingdings" w:hint="default"/>
+        <w:u w:val="none"/>
+        <w:rFonts w:cs="Wingdings"/>
+      </w:rPr>
+    </w:lvl>
+    <w:lvl w:ilvl="7">
+      <w:start w:val="1"/>
+      <w:numFmt w:val="bullet"/>
+      <w:lvlText w:val=""/>
+      <w:lvlJc w:val="left"/>
+      <w:pPr>
+        <w:ind w:left="5760" w:hanging="360"/>
+      </w:pPr>
+      <w:rPr>
+        <w:rFonts w:ascii="Wingdings 2" w:hAnsi="Wingdings 2" w:cs="Wingdings 2" w:hint="default"/>
+        <w:u w:val="none"/>
+        <w:rFonts w:cs="Wingdings 2"/>
+      </w:rPr>
+    </w:lvl>
+    <w:lvl w:ilvl="8">
+      <w:start w:val="1"/>
+      <w:numFmt w:val="bullet"/>
+      <w:lvlText w:val="■"/>
+      <w:lvlJc w:val="left"/>
+      <w:pPr>
+        <w:ind w:left="6480" w:hanging="360"/>
+      </w:pPr>
+      <w:rPr>
+        <w:rFonts w:ascii="OpenSymbol" w:hAnsi="OpenSymbol" w:cs="OpenSymbol" w:hint="default"/>
+        <w:u w:val="none"/>
+        <w:rFonts w:cs="OpenSymbol"/>
+      </w:rPr>
+    </w:lvl>
+  </w:abstractNum>
+  <w:abstractNum w:abstractNumId="11">
+    <w:lvl w:ilvl="0">
+      <w:start w:val="1"/>
+      <w:numFmt w:val="bullet"/>
       <w:lvlText w:val=""/>
       <w:lvlJc w:val="left"/>
       <w:pPr>
@@ -6326,98 +7140,6 @@
         <w:bCs/>
         <w:rFonts w:cs="OpenSymbol"/>
       </w:rPr>
-    </w:lvl>
-  </w:abstractNum>
-  <w:abstractNum w:abstractNumId="11">
-    <w:lvl w:ilvl="0">
-      <w:start w:val="1"/>
-      <w:numFmt w:val="none"/>
-      <w:suff w:val="nothing"/>
-      <w:lvlText w:val=""/>
-      <w:lvlJc w:val="left"/>
-      <w:pPr>
-        <w:ind w:left="0" w:hanging="0"/>
-      </w:pPr>
-    </w:lvl>
-    <w:lvl w:ilvl="1">
-      <w:start w:val="1"/>
-      <w:numFmt w:val="none"/>
-      <w:suff w:val="nothing"/>
-      <w:lvlText w:val=""/>
-      <w:lvlJc w:val="left"/>
-      <w:pPr>
-        <w:ind w:left="0" w:hanging="0"/>
-      </w:pPr>
-    </w:lvl>
-    <w:lvl w:ilvl="2">
-      <w:start w:val="1"/>
-      <w:numFmt w:val="none"/>
-      <w:suff w:val="nothing"/>
-      <w:lvlText w:val=""/>
-      <w:lvlJc w:val="left"/>
-      <w:pPr>
-        <w:ind w:left="0" w:hanging="0"/>
-      </w:pPr>
-    </w:lvl>
-    <w:lvl w:ilvl="3">
-      <w:start w:val="1"/>
-      <w:numFmt w:val="none"/>
-      <w:suff w:val="nothing"/>
-      <w:lvlText w:val=""/>
-      <w:lvlJc w:val="left"/>
-      <w:pPr>
-        <w:ind w:left="0" w:hanging="0"/>
-      </w:pPr>
-    </w:lvl>
-    <w:lvl w:ilvl="4">
-      <w:start w:val="1"/>
-      <w:numFmt w:val="none"/>
-      <w:suff w:val="nothing"/>
-      <w:lvlText w:val=""/>
-      <w:lvlJc w:val="left"/>
-      <w:pPr>
-        <w:ind w:left="0" w:hanging="0"/>
-      </w:pPr>
-    </w:lvl>
-    <w:lvl w:ilvl="5">
-      <w:start w:val="1"/>
-      <w:numFmt w:val="none"/>
-      <w:suff w:val="nothing"/>
-      <w:lvlText w:val=""/>
-      <w:lvlJc w:val="left"/>
-      <w:pPr>
-        <w:ind w:left="0" w:hanging="0"/>
-      </w:pPr>
-    </w:lvl>
-    <w:lvl w:ilvl="6">
-      <w:start w:val="1"/>
-      <w:numFmt w:val="none"/>
-      <w:suff w:val="nothing"/>
-      <w:lvlText w:val=""/>
-      <w:lvlJc w:val="left"/>
-      <w:pPr>
-        <w:ind w:left="0" w:hanging="0"/>
-      </w:pPr>
-    </w:lvl>
-    <w:lvl w:ilvl="7">
-      <w:start w:val="1"/>
-      <w:numFmt w:val="none"/>
-      <w:suff w:val="nothing"/>
-      <w:lvlText w:val=""/>
-      <w:lvlJc w:val="left"/>
-      <w:pPr>
-        <w:ind w:left="0" w:hanging="0"/>
-      </w:pPr>
-    </w:lvl>
-    <w:lvl w:ilvl="8">
-      <w:start w:val="1"/>
-      <w:numFmt w:val="none"/>
-      <w:suff w:val="nothing"/>
-      <w:lvlText w:val=""/>
-      <w:lvlJc w:val="left"/>
-      <w:pPr>
-        <w:ind w:left="0" w:hanging="0"/>
-      </w:pPr>
     </w:lvl>
   </w:abstractNum>
   <w:num w:numId="1">
@@ -6476,7 +7198,9 @@
     <w:qFormat/>
     <w:pPr>
       <w:widowControl w:val="false"/>
-      <w:overflowPunct w:val="false"/>
+      <w:kinsoku w:val="true"/>
+      <w:overflowPunct w:val="true"/>
+      <w:autoSpaceDE w:val="true"/>
       <w:bidi w:val="0"/>
       <w:spacing w:lineRule="auto" w:line="276"/>
       <w:jc w:val="left"/>
@@ -6499,7 +7223,7 @@
       <w:keepNext w:val="true"/>
       <w:keepLines/>
       <w:widowControl w:val="false"/>
-      <w:overflowPunct w:val="false"/>
+      <w:overflowPunct w:val="true"/>
       <w:bidi w:val="0"/>
       <w:spacing w:lineRule="auto" w:line="240" w:before="400" w:after="120"/>
       <w:jc w:val="left"/>
@@ -6522,7 +7246,7 @@
       <w:keepNext w:val="true"/>
       <w:keepLines/>
       <w:widowControl w:val="false"/>
-      <w:overflowPunct w:val="false"/>
+      <w:overflowPunct w:val="true"/>
       <w:bidi w:val="0"/>
       <w:spacing w:lineRule="auto" w:line="240" w:before="360" w:after="120"/>
       <w:jc w:val="left"/>
@@ -6546,7 +7270,7 @@
       <w:keepNext w:val="true"/>
       <w:keepLines/>
       <w:widowControl w:val="false"/>
-      <w:overflowPunct w:val="false"/>
+      <w:overflowPunct w:val="true"/>
       <w:bidi w:val="0"/>
       <w:spacing w:lineRule="auto" w:line="240" w:before="320" w:after="80"/>
       <w:jc w:val="left"/>
@@ -6570,7 +7294,7 @@
       <w:keepNext w:val="true"/>
       <w:keepLines/>
       <w:widowControl w:val="false"/>
-      <w:overflowPunct w:val="false"/>
+      <w:overflowPunct w:val="true"/>
       <w:bidi w:val="0"/>
       <w:spacing w:lineRule="auto" w:line="240" w:before="280" w:after="80"/>
       <w:jc w:val="left"/>
@@ -6593,7 +7317,7 @@
       <w:keepNext w:val="true"/>
       <w:keepLines/>
       <w:widowControl w:val="false"/>
-      <w:overflowPunct w:val="false"/>
+      <w:overflowPunct w:val="true"/>
       <w:bidi w:val="0"/>
       <w:spacing w:lineRule="auto" w:line="240" w:before="240" w:after="80"/>
       <w:jc w:val="left"/>
@@ -6616,7 +7340,7 @@
       <w:keepNext w:val="true"/>
       <w:keepLines/>
       <w:widowControl w:val="false"/>
-      <w:overflowPunct w:val="false"/>
+      <w:overflowPunct w:val="true"/>
       <w:bidi w:val="0"/>
       <w:spacing w:lineRule="auto" w:line="240" w:before="240" w:after="80"/>
       <w:jc w:val="left"/>
@@ -8737,6 +9461,751 @@
       <w:bCs/>
     </w:rPr>
   </w:style>
+  <w:style w:type="character" w:styleId="ListLabel271">
+    <w:name w:val="ListLabel 271"/>
+    <w:qFormat/>
+    <w:rPr>
+      <w:rFonts w:cs="Wingdings"/>
+      <w:b/>
+      <w:u w:val="none"/>
+    </w:rPr>
+  </w:style>
+  <w:style w:type="character" w:styleId="ListLabel272">
+    <w:name w:val="ListLabel 272"/>
+    <w:qFormat/>
+    <w:rPr>
+      <w:rFonts w:cs="Wingdings 2"/>
+      <w:u w:val="none"/>
+    </w:rPr>
+  </w:style>
+  <w:style w:type="character" w:styleId="ListLabel273">
+    <w:name w:val="ListLabel 273"/>
+    <w:qFormat/>
+    <w:rPr>
+      <w:rFonts w:cs="OpenSymbol"/>
+      <w:u w:val="none"/>
+    </w:rPr>
+  </w:style>
+  <w:style w:type="character" w:styleId="ListLabel274">
+    <w:name w:val="ListLabel 274"/>
+    <w:qFormat/>
+    <w:rPr>
+      <w:rFonts w:cs="Wingdings"/>
+      <w:u w:val="none"/>
+    </w:rPr>
+  </w:style>
+  <w:style w:type="character" w:styleId="ListLabel275">
+    <w:name w:val="ListLabel 275"/>
+    <w:qFormat/>
+    <w:rPr>
+      <w:rFonts w:cs="Wingdings 2"/>
+      <w:u w:val="none"/>
+    </w:rPr>
+  </w:style>
+  <w:style w:type="character" w:styleId="ListLabel276">
+    <w:name w:val="ListLabel 276"/>
+    <w:qFormat/>
+    <w:rPr>
+      <w:rFonts w:cs="OpenSymbol"/>
+      <w:u w:val="none"/>
+    </w:rPr>
+  </w:style>
+  <w:style w:type="character" w:styleId="ListLabel277">
+    <w:name w:val="ListLabel 277"/>
+    <w:qFormat/>
+    <w:rPr>
+      <w:rFonts w:cs="Wingdings"/>
+      <w:u w:val="none"/>
+    </w:rPr>
+  </w:style>
+  <w:style w:type="character" w:styleId="ListLabel278">
+    <w:name w:val="ListLabel 278"/>
+    <w:qFormat/>
+    <w:rPr>
+      <w:rFonts w:cs="Wingdings 2"/>
+      <w:u w:val="none"/>
+    </w:rPr>
+  </w:style>
+  <w:style w:type="character" w:styleId="ListLabel279">
+    <w:name w:val="ListLabel 279"/>
+    <w:qFormat/>
+    <w:rPr>
+      <w:rFonts w:cs="OpenSymbol"/>
+      <w:u w:val="none"/>
+    </w:rPr>
+  </w:style>
+  <w:style w:type="character" w:styleId="ListLabel280">
+    <w:name w:val="ListLabel 280"/>
+    <w:qFormat/>
+    <w:rPr>
+      <w:rFonts w:cs="Wingdings"/>
+      <w:b/>
+      <w:sz w:val="26"/>
+      <w:u w:val="none"/>
+    </w:rPr>
+  </w:style>
+  <w:style w:type="character" w:styleId="ListLabel281">
+    <w:name w:val="ListLabel 281"/>
+    <w:qFormat/>
+    <w:rPr>
+      <w:rFonts w:cs="Wingdings 2"/>
+      <w:u w:val="none"/>
+    </w:rPr>
+  </w:style>
+  <w:style w:type="character" w:styleId="ListLabel282">
+    <w:name w:val="ListLabel 282"/>
+    <w:qFormat/>
+    <w:rPr>
+      <w:rFonts w:cs="OpenSymbol"/>
+      <w:u w:val="none"/>
+    </w:rPr>
+  </w:style>
+  <w:style w:type="character" w:styleId="ListLabel283">
+    <w:name w:val="ListLabel 283"/>
+    <w:qFormat/>
+    <w:rPr>
+      <w:rFonts w:cs="Wingdings"/>
+      <w:u w:val="none"/>
+    </w:rPr>
+  </w:style>
+  <w:style w:type="character" w:styleId="ListLabel284">
+    <w:name w:val="ListLabel 284"/>
+    <w:qFormat/>
+    <w:rPr>
+      <w:rFonts w:cs="Wingdings 2"/>
+      <w:u w:val="none"/>
+    </w:rPr>
+  </w:style>
+  <w:style w:type="character" w:styleId="ListLabel285">
+    <w:name w:val="ListLabel 285"/>
+    <w:qFormat/>
+    <w:rPr>
+      <w:rFonts w:cs="OpenSymbol"/>
+      <w:u w:val="none"/>
+    </w:rPr>
+  </w:style>
+  <w:style w:type="character" w:styleId="ListLabel286">
+    <w:name w:val="ListLabel 286"/>
+    <w:qFormat/>
+    <w:rPr>
+      <w:rFonts w:cs="Wingdings"/>
+      <w:u w:val="none"/>
+    </w:rPr>
+  </w:style>
+  <w:style w:type="character" w:styleId="ListLabel287">
+    <w:name w:val="ListLabel 287"/>
+    <w:qFormat/>
+    <w:rPr>
+      <w:rFonts w:cs="Wingdings 2"/>
+      <w:u w:val="none"/>
+    </w:rPr>
+  </w:style>
+  <w:style w:type="character" w:styleId="ListLabel288">
+    <w:name w:val="ListLabel 288"/>
+    <w:qFormat/>
+    <w:rPr>
+      <w:rFonts w:cs="OpenSymbol"/>
+      <w:u w:val="none"/>
+    </w:rPr>
+  </w:style>
+  <w:style w:type="character" w:styleId="ListLabel289">
+    <w:name w:val="ListLabel 289"/>
+    <w:qFormat/>
+    <w:rPr>
+      <w:rFonts w:cs="Wingdings"/>
+      <w:b/>
+      <w:u w:val="none"/>
+    </w:rPr>
+  </w:style>
+  <w:style w:type="character" w:styleId="ListLabel290">
+    <w:name w:val="ListLabel 290"/>
+    <w:qFormat/>
+    <w:rPr>
+      <w:rFonts w:cs="Wingdings 2"/>
+      <w:u w:val="none"/>
+    </w:rPr>
+  </w:style>
+  <w:style w:type="character" w:styleId="ListLabel291">
+    <w:name w:val="ListLabel 291"/>
+    <w:qFormat/>
+    <w:rPr>
+      <w:rFonts w:cs="OpenSymbol"/>
+      <w:u w:val="none"/>
+    </w:rPr>
+  </w:style>
+  <w:style w:type="character" w:styleId="ListLabel292">
+    <w:name w:val="ListLabel 292"/>
+    <w:qFormat/>
+    <w:rPr>
+      <w:rFonts w:cs="Wingdings"/>
+      <w:u w:val="none"/>
+    </w:rPr>
+  </w:style>
+  <w:style w:type="character" w:styleId="ListLabel293">
+    <w:name w:val="ListLabel 293"/>
+    <w:qFormat/>
+    <w:rPr>
+      <w:rFonts w:cs="Wingdings 2"/>
+      <w:u w:val="none"/>
+    </w:rPr>
+  </w:style>
+  <w:style w:type="character" w:styleId="ListLabel294">
+    <w:name w:val="ListLabel 294"/>
+    <w:qFormat/>
+    <w:rPr>
+      <w:rFonts w:cs="OpenSymbol"/>
+      <w:u w:val="none"/>
+    </w:rPr>
+  </w:style>
+  <w:style w:type="character" w:styleId="ListLabel295">
+    <w:name w:val="ListLabel 295"/>
+    <w:qFormat/>
+    <w:rPr>
+      <w:rFonts w:cs="Wingdings"/>
+      <w:u w:val="none"/>
+    </w:rPr>
+  </w:style>
+  <w:style w:type="character" w:styleId="ListLabel296">
+    <w:name w:val="ListLabel 296"/>
+    <w:qFormat/>
+    <w:rPr>
+      <w:rFonts w:cs="Wingdings 2"/>
+      <w:u w:val="none"/>
+    </w:rPr>
+  </w:style>
+  <w:style w:type="character" w:styleId="ListLabel297">
+    <w:name w:val="ListLabel 297"/>
+    <w:qFormat/>
+    <w:rPr>
+      <w:rFonts w:cs="OpenSymbol"/>
+      <w:u w:val="none"/>
+    </w:rPr>
+  </w:style>
+  <w:style w:type="character" w:styleId="ListLabel298">
+    <w:name w:val="ListLabel 298"/>
+    <w:qFormat/>
+    <w:rPr>
+      <w:rFonts w:cs="Wingdings"/>
+      <w:u w:val="none"/>
+    </w:rPr>
+  </w:style>
+  <w:style w:type="character" w:styleId="ListLabel299">
+    <w:name w:val="ListLabel 299"/>
+    <w:qFormat/>
+    <w:rPr>
+      <w:rFonts w:cs="Wingdings 2"/>
+      <w:u w:val="none"/>
+    </w:rPr>
+  </w:style>
+  <w:style w:type="character" w:styleId="ListLabel300">
+    <w:name w:val="ListLabel 300"/>
+    <w:qFormat/>
+    <w:rPr>
+      <w:rFonts w:cs="OpenSymbol"/>
+      <w:u w:val="none"/>
+    </w:rPr>
+  </w:style>
+  <w:style w:type="character" w:styleId="ListLabel301">
+    <w:name w:val="ListLabel 301"/>
+    <w:qFormat/>
+    <w:rPr>
+      <w:rFonts w:cs="Wingdings"/>
+      <w:u w:val="none"/>
+    </w:rPr>
+  </w:style>
+  <w:style w:type="character" w:styleId="ListLabel302">
+    <w:name w:val="ListLabel 302"/>
+    <w:qFormat/>
+    <w:rPr>
+      <w:rFonts w:cs="Wingdings 2"/>
+      <w:u w:val="none"/>
+    </w:rPr>
+  </w:style>
+  <w:style w:type="character" w:styleId="ListLabel303">
+    <w:name w:val="ListLabel 303"/>
+    <w:qFormat/>
+    <w:rPr>
+      <w:rFonts w:cs="OpenSymbol"/>
+      <w:u w:val="none"/>
+    </w:rPr>
+  </w:style>
+  <w:style w:type="character" w:styleId="ListLabel304">
+    <w:name w:val="ListLabel 304"/>
+    <w:qFormat/>
+    <w:rPr>
+      <w:rFonts w:cs="Wingdings"/>
+      <w:u w:val="none"/>
+    </w:rPr>
+  </w:style>
+  <w:style w:type="character" w:styleId="ListLabel305">
+    <w:name w:val="ListLabel 305"/>
+    <w:qFormat/>
+    <w:rPr>
+      <w:rFonts w:cs="Wingdings 2"/>
+      <w:u w:val="none"/>
+    </w:rPr>
+  </w:style>
+  <w:style w:type="character" w:styleId="ListLabel306">
+    <w:name w:val="ListLabel 306"/>
+    <w:qFormat/>
+    <w:rPr>
+      <w:rFonts w:cs="OpenSymbol"/>
+      <w:u w:val="none"/>
+    </w:rPr>
+  </w:style>
+  <w:style w:type="character" w:styleId="ListLabel307">
+    <w:name w:val="ListLabel 307"/>
+    <w:qFormat/>
+    <w:rPr>
+      <w:rFonts w:cs="Wingdings"/>
+      <w:b/>
+      <w:u w:val="none"/>
+    </w:rPr>
+  </w:style>
+  <w:style w:type="character" w:styleId="ListLabel308">
+    <w:name w:val="ListLabel 308"/>
+    <w:qFormat/>
+    <w:rPr>
+      <w:rFonts w:cs="Wingdings 2"/>
+      <w:u w:val="none"/>
+    </w:rPr>
+  </w:style>
+  <w:style w:type="character" w:styleId="ListLabel309">
+    <w:name w:val="ListLabel 309"/>
+    <w:qFormat/>
+    <w:rPr>
+      <w:rFonts w:cs="OpenSymbol"/>
+      <w:u w:val="none"/>
+    </w:rPr>
+  </w:style>
+  <w:style w:type="character" w:styleId="ListLabel310">
+    <w:name w:val="ListLabel 310"/>
+    <w:qFormat/>
+    <w:rPr>
+      <w:rFonts w:cs="Wingdings"/>
+      <w:u w:val="none"/>
+    </w:rPr>
+  </w:style>
+  <w:style w:type="character" w:styleId="ListLabel311">
+    <w:name w:val="ListLabel 311"/>
+    <w:qFormat/>
+    <w:rPr>
+      <w:rFonts w:cs="Wingdings 2"/>
+      <w:u w:val="none"/>
+    </w:rPr>
+  </w:style>
+  <w:style w:type="character" w:styleId="ListLabel312">
+    <w:name w:val="ListLabel 312"/>
+    <w:qFormat/>
+    <w:rPr>
+      <w:rFonts w:cs="OpenSymbol"/>
+      <w:u w:val="none"/>
+    </w:rPr>
+  </w:style>
+  <w:style w:type="character" w:styleId="ListLabel313">
+    <w:name w:val="ListLabel 313"/>
+    <w:qFormat/>
+    <w:rPr>
+      <w:rFonts w:cs="Wingdings"/>
+      <w:u w:val="none"/>
+    </w:rPr>
+  </w:style>
+  <w:style w:type="character" w:styleId="ListLabel314">
+    <w:name w:val="ListLabel 314"/>
+    <w:qFormat/>
+    <w:rPr>
+      <w:rFonts w:cs="Wingdings 2"/>
+      <w:u w:val="none"/>
+    </w:rPr>
+  </w:style>
+  <w:style w:type="character" w:styleId="ListLabel315">
+    <w:name w:val="ListLabel 315"/>
+    <w:qFormat/>
+    <w:rPr>
+      <w:rFonts w:cs="OpenSymbol"/>
+      <w:u w:val="none"/>
+    </w:rPr>
+  </w:style>
+  <w:style w:type="character" w:styleId="ListLabel316">
+    <w:name w:val="ListLabel 316"/>
+    <w:qFormat/>
+    <w:rPr>
+      <w:rFonts w:cs="Wingdings"/>
+      <w:u w:val="none"/>
+    </w:rPr>
+  </w:style>
+  <w:style w:type="character" w:styleId="ListLabel317">
+    <w:name w:val="ListLabel 317"/>
+    <w:qFormat/>
+    <w:rPr>
+      <w:rFonts w:cs="Wingdings 2"/>
+      <w:u w:val="none"/>
+    </w:rPr>
+  </w:style>
+  <w:style w:type="character" w:styleId="ListLabel318">
+    <w:name w:val="ListLabel 318"/>
+    <w:qFormat/>
+    <w:rPr>
+      <w:rFonts w:cs="OpenSymbol"/>
+      <w:u w:val="none"/>
+    </w:rPr>
+  </w:style>
+  <w:style w:type="character" w:styleId="ListLabel319">
+    <w:name w:val="ListLabel 319"/>
+    <w:qFormat/>
+    <w:rPr>
+      <w:rFonts w:cs="Wingdings"/>
+      <w:u w:val="none"/>
+    </w:rPr>
+  </w:style>
+  <w:style w:type="character" w:styleId="ListLabel320">
+    <w:name w:val="ListLabel 320"/>
+    <w:qFormat/>
+    <w:rPr>
+      <w:rFonts w:cs="Wingdings 2"/>
+      <w:u w:val="none"/>
+    </w:rPr>
+  </w:style>
+  <w:style w:type="character" w:styleId="ListLabel321">
+    <w:name w:val="ListLabel 321"/>
+    <w:qFormat/>
+    <w:rPr>
+      <w:rFonts w:cs="OpenSymbol"/>
+      <w:u w:val="none"/>
+    </w:rPr>
+  </w:style>
+  <w:style w:type="character" w:styleId="ListLabel322">
+    <w:name w:val="ListLabel 322"/>
+    <w:qFormat/>
+    <w:rPr>
+      <w:rFonts w:cs="Wingdings"/>
+      <w:u w:val="none"/>
+    </w:rPr>
+  </w:style>
+  <w:style w:type="character" w:styleId="ListLabel323">
+    <w:name w:val="ListLabel 323"/>
+    <w:qFormat/>
+    <w:rPr>
+      <w:rFonts w:cs="Wingdings 2"/>
+      <w:u w:val="none"/>
+    </w:rPr>
+  </w:style>
+  <w:style w:type="character" w:styleId="ListLabel324">
+    <w:name w:val="ListLabel 324"/>
+    <w:qFormat/>
+    <w:rPr>
+      <w:rFonts w:cs="OpenSymbol"/>
+      <w:u w:val="none"/>
+    </w:rPr>
+  </w:style>
+  <w:style w:type="character" w:styleId="ListLabel325">
+    <w:name w:val="ListLabel 325"/>
+    <w:qFormat/>
+    <w:rPr>
+      <w:rFonts w:cs="Wingdings"/>
+      <w:b/>
+      <w:sz w:val="26"/>
+      <w:u w:val="none"/>
+    </w:rPr>
+  </w:style>
+  <w:style w:type="character" w:styleId="ListLabel326">
+    <w:name w:val="ListLabel 326"/>
+    <w:qFormat/>
+    <w:rPr>
+      <w:rFonts w:cs="Wingdings 2"/>
+      <w:u w:val="none"/>
+    </w:rPr>
+  </w:style>
+  <w:style w:type="character" w:styleId="ListLabel327">
+    <w:name w:val="ListLabel 327"/>
+    <w:qFormat/>
+    <w:rPr>
+      <w:rFonts w:cs="OpenSymbol"/>
+      <w:u w:val="none"/>
+    </w:rPr>
+  </w:style>
+  <w:style w:type="character" w:styleId="ListLabel328">
+    <w:name w:val="ListLabel 328"/>
+    <w:qFormat/>
+    <w:rPr>
+      <w:rFonts w:cs="Wingdings"/>
+      <w:u w:val="none"/>
+    </w:rPr>
+  </w:style>
+  <w:style w:type="character" w:styleId="ListLabel329">
+    <w:name w:val="ListLabel 329"/>
+    <w:qFormat/>
+    <w:rPr>
+      <w:rFonts w:cs="Wingdings 2"/>
+      <w:u w:val="none"/>
+    </w:rPr>
+  </w:style>
+  <w:style w:type="character" w:styleId="ListLabel330">
+    <w:name w:val="ListLabel 330"/>
+    <w:qFormat/>
+    <w:rPr>
+      <w:rFonts w:cs="OpenSymbol"/>
+      <w:u w:val="none"/>
+    </w:rPr>
+  </w:style>
+  <w:style w:type="character" w:styleId="ListLabel331">
+    <w:name w:val="ListLabel 331"/>
+    <w:qFormat/>
+    <w:rPr>
+      <w:rFonts w:cs="Wingdings"/>
+      <w:u w:val="none"/>
+    </w:rPr>
+  </w:style>
+  <w:style w:type="character" w:styleId="ListLabel332">
+    <w:name w:val="ListLabel 332"/>
+    <w:qFormat/>
+    <w:rPr>
+      <w:rFonts w:cs="Wingdings 2"/>
+      <w:u w:val="none"/>
+    </w:rPr>
+  </w:style>
+  <w:style w:type="character" w:styleId="ListLabel333">
+    <w:name w:val="ListLabel 333"/>
+    <w:qFormat/>
+    <w:rPr>
+      <w:rFonts w:cs="OpenSymbol"/>
+      <w:u w:val="none"/>
+    </w:rPr>
+  </w:style>
+  <w:style w:type="character" w:styleId="ListLabel334">
+    <w:name w:val="ListLabel 334"/>
+    <w:qFormat/>
+    <w:rPr>
+      <w:rFonts w:cs="Wingdings"/>
+      <w:b/>
+      <w:u w:val="none"/>
+    </w:rPr>
+  </w:style>
+  <w:style w:type="character" w:styleId="ListLabel335">
+    <w:name w:val="ListLabel 335"/>
+    <w:qFormat/>
+    <w:rPr>
+      <w:rFonts w:cs="Wingdings 2"/>
+      <w:u w:val="none"/>
+    </w:rPr>
+  </w:style>
+  <w:style w:type="character" w:styleId="ListLabel336">
+    <w:name w:val="ListLabel 336"/>
+    <w:qFormat/>
+    <w:rPr>
+      <w:rFonts w:cs="OpenSymbol"/>
+      <w:u w:val="none"/>
+    </w:rPr>
+  </w:style>
+  <w:style w:type="character" w:styleId="ListLabel337">
+    <w:name w:val="ListLabel 337"/>
+    <w:qFormat/>
+    <w:rPr>
+      <w:rFonts w:cs="Wingdings"/>
+      <w:u w:val="none"/>
+    </w:rPr>
+  </w:style>
+  <w:style w:type="character" w:styleId="ListLabel338">
+    <w:name w:val="ListLabel 338"/>
+    <w:qFormat/>
+    <w:rPr>
+      <w:rFonts w:cs="Wingdings 2"/>
+      <w:u w:val="none"/>
+    </w:rPr>
+  </w:style>
+  <w:style w:type="character" w:styleId="ListLabel339">
+    <w:name w:val="ListLabel 339"/>
+    <w:qFormat/>
+    <w:rPr>
+      <w:rFonts w:cs="OpenSymbol"/>
+      <w:u w:val="none"/>
+    </w:rPr>
+  </w:style>
+  <w:style w:type="character" w:styleId="ListLabel340">
+    <w:name w:val="ListLabel 340"/>
+    <w:qFormat/>
+    <w:rPr>
+      <w:rFonts w:cs="Wingdings"/>
+      <w:u w:val="none"/>
+    </w:rPr>
+  </w:style>
+  <w:style w:type="character" w:styleId="ListLabel341">
+    <w:name w:val="ListLabel 341"/>
+    <w:qFormat/>
+    <w:rPr>
+      <w:rFonts w:cs="Wingdings 2"/>
+      <w:u w:val="none"/>
+    </w:rPr>
+  </w:style>
+  <w:style w:type="character" w:styleId="ListLabel342">
+    <w:name w:val="ListLabel 342"/>
+    <w:qFormat/>
+    <w:rPr>
+      <w:rFonts w:cs="OpenSymbol"/>
+      <w:u w:val="none"/>
+    </w:rPr>
+  </w:style>
+  <w:style w:type="character" w:styleId="ListLabel343">
+    <w:name w:val="ListLabel 343"/>
+    <w:qFormat/>
+    <w:rPr>
+      <w:rFonts w:cs="Wingdings"/>
+      <w:b/>
+      <w:u w:val="none"/>
+    </w:rPr>
+  </w:style>
+  <w:style w:type="character" w:styleId="ListLabel344">
+    <w:name w:val="ListLabel 344"/>
+    <w:qFormat/>
+    <w:rPr>
+      <w:rFonts w:cs="Wingdings 2"/>
+      <w:u w:val="none"/>
+    </w:rPr>
+  </w:style>
+  <w:style w:type="character" w:styleId="ListLabel345">
+    <w:name w:val="ListLabel 345"/>
+    <w:qFormat/>
+    <w:rPr>
+      <w:rFonts w:cs="OpenSymbol"/>
+      <w:u w:val="none"/>
+    </w:rPr>
+  </w:style>
+  <w:style w:type="character" w:styleId="ListLabel346">
+    <w:name w:val="ListLabel 346"/>
+    <w:qFormat/>
+    <w:rPr>
+      <w:rFonts w:cs="Wingdings"/>
+      <w:u w:val="none"/>
+    </w:rPr>
+  </w:style>
+  <w:style w:type="character" w:styleId="ListLabel347">
+    <w:name w:val="ListLabel 347"/>
+    <w:qFormat/>
+    <w:rPr>
+      <w:rFonts w:cs="Wingdings 2"/>
+      <w:u w:val="none"/>
+    </w:rPr>
+  </w:style>
+  <w:style w:type="character" w:styleId="ListLabel348">
+    <w:name w:val="ListLabel 348"/>
+    <w:qFormat/>
+    <w:rPr>
+      <w:rFonts w:cs="OpenSymbol"/>
+      <w:u w:val="none"/>
+    </w:rPr>
+  </w:style>
+  <w:style w:type="character" w:styleId="ListLabel349">
+    <w:name w:val="ListLabel 349"/>
+    <w:qFormat/>
+    <w:rPr>
+      <w:rFonts w:cs="Wingdings"/>
+      <w:u w:val="none"/>
+    </w:rPr>
+  </w:style>
+  <w:style w:type="character" w:styleId="ListLabel350">
+    <w:name w:val="ListLabel 350"/>
+    <w:qFormat/>
+    <w:rPr>
+      <w:rFonts w:cs="Wingdings 2"/>
+      <w:u w:val="none"/>
+    </w:rPr>
+  </w:style>
+  <w:style w:type="character" w:styleId="ListLabel351">
+    <w:name w:val="ListLabel 351"/>
+    <w:qFormat/>
+    <w:rPr>
+      <w:rFonts w:cs="OpenSymbol"/>
+      <w:u w:val="none"/>
+    </w:rPr>
+  </w:style>
+  <w:style w:type="character" w:styleId="ListLabel352">
+    <w:name w:val="ListLabel 352"/>
+    <w:qFormat/>
+    <w:rPr>
+      <w:rFonts w:cs="OpenSymbol"/>
+      <w:b/>
+      <w:bCs/>
+    </w:rPr>
+  </w:style>
+  <w:style w:type="character" w:styleId="ListLabel353">
+    <w:name w:val="ListLabel 353"/>
+    <w:qFormat/>
+    <w:rPr>
+      <w:rFonts w:cs="OpenSymbol"/>
+      <w:b/>
+      <w:bCs/>
+    </w:rPr>
+  </w:style>
+  <w:style w:type="character" w:styleId="ListLabel354">
+    <w:name w:val="ListLabel 354"/>
+    <w:qFormat/>
+    <w:rPr>
+      <w:rFonts w:cs="OpenSymbol"/>
+      <w:b/>
+      <w:bCs/>
+    </w:rPr>
+  </w:style>
+  <w:style w:type="character" w:styleId="ListLabel355">
+    <w:name w:val="ListLabel 355"/>
+    <w:qFormat/>
+    <w:rPr>
+      <w:rFonts w:cs="OpenSymbol"/>
+      <w:b/>
+      <w:bCs/>
+    </w:rPr>
+  </w:style>
+  <w:style w:type="character" w:styleId="ListLabel356">
+    <w:name w:val="ListLabel 356"/>
+    <w:qFormat/>
+    <w:rPr>
+      <w:rFonts w:cs="OpenSymbol"/>
+      <w:b/>
+      <w:bCs/>
+    </w:rPr>
+  </w:style>
+  <w:style w:type="character" w:styleId="ListLabel357">
+    <w:name w:val="ListLabel 357"/>
+    <w:qFormat/>
+    <w:rPr>
+      <w:rFonts w:cs="OpenSymbol"/>
+      <w:b/>
+      <w:bCs/>
+    </w:rPr>
+  </w:style>
+  <w:style w:type="character" w:styleId="ListLabel358">
+    <w:name w:val="ListLabel 358"/>
+    <w:qFormat/>
+    <w:rPr>
+      <w:rFonts w:cs="OpenSymbol"/>
+      <w:b/>
+      <w:bCs/>
+    </w:rPr>
+  </w:style>
+  <w:style w:type="character" w:styleId="ListLabel359">
+    <w:name w:val="ListLabel 359"/>
+    <w:qFormat/>
+    <w:rPr>
+      <w:rFonts w:cs="OpenSymbol"/>
+      <w:b/>
+      <w:bCs/>
+    </w:rPr>
+  </w:style>
+  <w:style w:type="character" w:styleId="ListLabel360">
+    <w:name w:val="ListLabel 360"/>
+    <w:qFormat/>
+    <w:rPr>
+      <w:rFonts w:cs="OpenSymbol"/>
+      <w:b/>
+      <w:bCs/>
+    </w:rPr>
+  </w:style>
+  <w:style w:type="character" w:styleId="SourceText">
+    <w:name w:val="Source Text"/>
+    <w:qFormat/>
+    <w:rPr>
+      <w:rFonts w:ascii="Liberation Mono" w:hAnsi="Liberation Mono" w:eastAsia="DejaVu Sans Mono" w:cs="Liberation Mono"/>
+    </w:rPr>
+  </w:style>
   <w:style w:type="paragraph" w:styleId="Heading">
     <w:name w:val="Heading"/>
     <w:basedOn w:val="Normal"/>
@@ -8800,7 +10269,9 @@
     <w:qFormat/>
     <w:pPr>
       <w:widowControl/>
-      <w:overflowPunct w:val="false"/>
+      <w:kinsoku w:val="true"/>
+      <w:overflowPunct w:val="true"/>
+      <w:autoSpaceDE w:val="true"/>
       <w:bidi w:val="0"/>
       <w:jc w:val="left"/>
     </w:pPr>

</xml_diff>